<commit_message>
changed the document name and document version
</commit_message>
<xml_diff>
--- a/Word-to-PPTX-Conversion/Convert-Word-document-to-PPTX/.NET/Convert-Word-document-to-PPTX/Data/Template.docx
+++ b/Word-to-PPTX-Conversion/Convert-Word-document-to-PPTX/.NET/Convert-Word-document-to-PPTX/Data/Template.docx
@@ -1,88 +1,67 @@
 
 <file path=word/document.xml><?xml version="1.0" encoding="utf-8"?>
-<w:document xmlns:wpc="http://schemas.microsoft.com/office/word/2010/wordprocessingCanvas" xmlns:mc="http://schemas.openxmlformats.org/markup-compatibility/2006" xmlns:o="urn:schemas-microsoft-com:office:office" xmlns:r="http://schemas.openxmlformats.org/officeDocument/2006/relationships" xmlns:m="http://schemas.openxmlformats.org/officeDocument/2006/math" xmlns:v="urn:schemas-microsoft-com:vml" xmlns:wp14="http://schemas.microsoft.com/office/word/2010/wordprocessingDrawing" xmlns:wp="http://schemas.openxmlformats.org/drawingml/2006/wordprocessingDrawing" xmlns:w="http://schemas.openxmlformats.org/wordprocessingml/2006/main" xmlns:w10="urn:schemas-microsoft-com:office:word" xmlns:w14="http://schemas.microsoft.com/office/word/2010/wordml" xmlns:w15="http://schemas.microsoft.com/office/word/2012/wordml" xmlns:wpg="http://schemas.microsoft.com/office/word/2010/wordprocessingGroup" xmlns:wpi="http://schemas.microsoft.com/office/word/2010/wordprocessingInk" xmlns:wne="http://schemas.microsoft.com/office/word/2006/wordml" xmlns:wps="http://schemas.microsoft.com/office/word/2010/wordprocessingShape" mc:Ignorable="w14 w15 wp14">
+<w:document xmlns:wpc="http://schemas.microsoft.com/office/word/2010/wordprocessingCanvas" xmlns:cx="http://schemas.microsoft.com/office/drawing/2014/chartex" xmlns:cx1="http://schemas.microsoft.com/office/drawing/2015/9/8/chartex" xmlns:cx2="http://schemas.microsoft.com/office/drawing/2015/10/21/chartex" xmlns:cx3="http://schemas.microsoft.com/office/drawing/2016/5/9/chartex" xmlns:cx4="http://schemas.microsoft.com/office/drawing/2016/5/10/chartex" xmlns:cx5="http://schemas.microsoft.com/office/drawing/2016/5/11/chartex" xmlns:cx6="http://schemas.microsoft.com/office/drawing/2016/5/12/chartex" xmlns:cx7="http://schemas.microsoft.com/office/drawing/2016/5/13/chartex" xmlns:cx8="http://schemas.microsoft.com/office/drawing/2016/5/14/chartex" xmlns:mc="http://schemas.openxmlformats.org/markup-compatibility/2006" xmlns:aink="http://schemas.microsoft.com/office/drawing/2016/ink" xmlns:am3d="http://schemas.microsoft.com/office/drawing/2017/model3d" xmlns:o="urn:schemas-microsoft-com:office:office" xmlns:oel="http://schemas.microsoft.com/office/2019/extlst" xmlns:r="http://schemas.openxmlformats.org/officeDocument/2006/relationships" xmlns:m="http://schemas.openxmlformats.org/officeDocument/2006/math" xmlns:v="urn:schemas-microsoft-com:vml" xmlns:wp14="http://schemas.microsoft.com/office/word/2010/wordprocessingDrawing" xmlns:wp="http://schemas.openxmlformats.org/drawingml/2006/wordprocessingDrawing" xmlns:w10="urn:schemas-microsoft-com:office:word" xmlns:w="http://schemas.openxmlformats.org/wordprocessingml/2006/main" xmlns:w14="http://schemas.microsoft.com/office/word/2010/wordml" xmlns:w15="http://schemas.microsoft.com/office/word/2012/wordml" xmlns:w16cex="http://schemas.microsoft.com/office/word/2018/wordml/cex" xmlns:w16cid="http://schemas.microsoft.com/office/word/2016/wordml/cid" xmlns:w16="http://schemas.microsoft.com/office/word/2018/wordml" xmlns:w16du="http://schemas.microsoft.com/office/word/2023/wordml/word16du" xmlns:w16sdtdh="http://schemas.microsoft.com/office/word/2020/wordml/sdtdatahash" xmlns:w16sdtfl="http://schemas.microsoft.com/office/word/2024/wordml/sdtformatlock" xmlns:w16se="http://schemas.microsoft.com/office/word/2015/wordml/symex" xmlns:wpg="http://schemas.microsoft.com/office/word/2010/wordprocessingGroup" xmlns:wpi="http://schemas.microsoft.com/office/word/2010/wordprocessingInk" xmlns:wne="http://schemas.microsoft.com/office/word/2006/wordml" xmlns:wps="http://schemas.microsoft.com/office/word/2010/wordprocessingShape" mc:Ignorable="w14 w15 w16se w16cid w16 w16cex w16sdtdh w16sdtfl w16du wp14">
   <w:body>
     <w:p>
       <w:pPr>
-        <w:pStyle w:val="heading1"/>
-        <w:spacing/>
+        <w:pStyle w:val="Heading1"/>
         <w:jc w:val="center"/>
-        <w:rPr/>
-      </w:pPr>
-      <w:r>
-        <w:rPr>
-          <w:rFonts w:ascii="Calibri" w:hAnsi="Calibri" w:eastAsia="Calibri" w:cs="Calibri"/>
+      </w:pPr>
+      <w:r>
+        <w:rPr>
+          <w:rFonts w:ascii="Calibri" w:eastAsia="Calibri" w:hAnsi="Calibri" w:cs="Calibri"/>
           <w:sz w:val="36"/>
         </w:rPr>
-        <w:t xml:space="preserve">Adventure Works Cycles</w:t>
-      </w:r>
-    </w:p>
-    <w:p>
-      <w:pPr>
-        <w:spacing/>
+        <w:t>Adventure Works Cycles</w:t>
+      </w:r>
+    </w:p>
+    <w:p>
+      <w:pPr>
         <w:ind w:firstLine="720"/>
         <w:jc w:val="both"/>
-        <w:rPr/>
-      </w:pPr>
-      <w:r>
-        <w:rPr/>
-        <w:t xml:space="preserve">Adventure Works Cycles, the fictitious company on which the AdventureWorks sample databases are based, is a large, multinational manufacturing company. The company manufactures and sells metal and composite bicycles to North American, European and Asian commercial markets. While its base operation is located in Bothell, Washington with 290 employees, several regional sales teams are located throughout their market base.</w:t>
-      </w:r>
-    </w:p>
-    <w:p>
-      <w:pPr>
-        <w:spacing/>
+      </w:pPr>
+      <w:r>
+        <w:t xml:space="preserve">Adventure Works Cycles, the fictitious company on which the AdventureWorks sample databases are based, is a large, multinational manufacturing company. The company manufactures and sells metal and composite bicycles to North American, European and Asian commercial markets. While its base operation </w:t>
+      </w:r>
+      <w:proofErr w:type="gramStart"/>
+      <w:r>
+        <w:t>is located in</w:t>
+      </w:r>
+      <w:proofErr w:type="gramEnd"/>
+      <w:r>
+        <w:t xml:space="preserve"> Bothell, Washington with 290 employees, several regional sales teams are located throughout their market base.</w:t>
+      </w:r>
+    </w:p>
+    <w:p>
+      <w:pPr>
         <w:ind w:firstLine="720"/>
         <w:jc w:val="both"/>
-        <w:rPr/>
-      </w:pPr>
-    </w:p>
-    <w:p>
-      <w:pPr>
-        <w:spacing/>
+      </w:pPr>
+    </w:p>
+    <w:p>
+      <w:pPr>
         <w:ind w:firstLine="720"/>
         <w:jc w:val="both"/>
-        <w:rPr/>
-      </w:pPr>
-      <w:r>
-        <w:rPr/>
-        <w:t xml:space="preserve">In 2000, Adventure Works Cycles bought a small manufacturing plant, Importadores Neptuno, located in Mexico. Importadores Neptuno manufactures several critical subcomponents for the Adventure Works Cycles product line. These subcomponents are shipped to the Bothell location for final product assembly. In 2001, Importadores Neptuno, became the sole manufacturer and distributor of the touring bicycle product group.</w:t>
-      </w:r>
-    </w:p>
-    <w:p>
-      <w:pPr>
-        <w:pStyle w:val="heading1"/>
-        <w:spacing/>
+      </w:pPr>
+      <w:r>
+        <w:t>In 2000, Adventure Works Cycles bought a small manufacturing plant, Importadores Neptuno, located in Mexico. Importadores Neptuno manufactures several critical subcomponents for the Adventure Works Cycles product line. These subcomponents are shipped to the Bothell location for final product assembly. In 2001, Importadores Neptuno, became the sole manufacturer and distributor of the touring bicycle product group.</w:t>
+      </w:r>
+    </w:p>
+    <w:p>
+      <w:pPr>
+        <w:pStyle w:val="Heading1"/>
         <w:jc w:val="both"/>
-        <w:rPr/>
-      </w:pPr>
-      <w:r>
-        <w:rPr>
-          <w:rFonts w:ascii="Calibri" w:hAnsi="Calibri" w:eastAsia="Calibri" w:cs="Calibri"/>
-        </w:rPr>
-        <w:t xml:space="preserve">Product Overview</w:t>
+      </w:pPr>
+      <w:r>
+        <w:rPr>
+          <w:rFonts w:ascii="Calibri" w:eastAsia="Calibri" w:hAnsi="Calibri" w:cs="Calibri"/>
+        </w:rPr>
+        <w:t>Product Overview</w:t>
       </w:r>
     </w:p>
     <w:tbl>
       <w:tblPr>
-        <w:tblStyle w:val="TableGrid"/>
         <w:tblW w:w="0" w:type="auto"/>
-        <w:jc w:val="left"/>
-        <w:tblInd w:w="0" w:type="dxa"/>
-        <w:tblBorders>
-          <w:top w:val="none" w:color="auto" w:sz="0" w:space="0"/>
-          <w:left w:val="none" w:color="auto" w:sz="0" w:space="0"/>
-          <w:bottom w:val="none" w:color="auto" w:sz="0" w:space="0"/>
-          <w:right w:val="none" w:color="auto" w:sz="0" w:space="0"/>
-          <w:insideH w:val="none" w:color="auto" w:sz="0" w:space="0"/>
-          <w:insideV w:val="none" w:color="auto" w:sz="0" w:space="0"/>
-        </w:tblBorders>
-        <w:tblCellMar>
-          <w:top w:w="0" w:type="dxa"/>
-          <w:left w:w="108" w:type="dxa"/>
-          <w:bottom w:w="0" w:type="dxa"/>
-          <w:right w:w="108" w:type="dxa"/>
-        </w:tblCellMar>
         <w:tblLook w:val="04A0" w:firstRow="1" w:lastRow="0" w:firstColumn="1" w:lastColumn="0" w:noHBand="0" w:noVBand="1"/>
       </w:tblPr>
       <w:tblGrid>
@@ -90,45 +69,37 @@
         <w:gridCol w:w="4180"/>
       </w:tblGrid>
       <w:tr>
-        <w:tblPrEx>
-          <w:tblInd w:w="0" w:type="dxa"/>
-          <w:tblBorders>
-            <w:top w:val="none" w:color="auto" w:sz="0" w:space="0"/>
-            <w:left w:val="none" w:color="auto" w:sz="0" w:space="0"/>
-            <w:bottom w:val="none" w:color="auto" w:sz="0" w:space="0"/>
-            <w:right w:val="none" w:color="auto" w:sz="0" w:space="0"/>
-            <w:insideH w:val="none" w:color="auto" w:sz="0" w:space="0"/>
-            <w:insideV w:val="none" w:color="auto" w:sz="0" w:space="0"/>
-          </w:tblBorders>
-          <w:tblCellMar>
-            <w:top w:w="0" w:type="dxa"/>
-            <w:left w:w="108" w:type="dxa"/>
-            <w:bottom w:w="0" w:type="dxa"/>
-            <w:right w:w="108" w:type="dxa"/>
-          </w:tblCellMar>
-        </w:tblPrEx>
-        <w:trPr>
-          <w:jc w:val="left"/>
-        </w:trPr>
         <w:tc>
           <w:tcPr>
-            <w:tcW w:type="dxa" w:w="4680"/>
-            <w:tcBorders/>
-            <w:shd w:fill="auto" w:color="auto" w:val="clear"/>
-            <w:noWrap w:val="false"/>
-            <w:vAlign w:val="top"/>
+            <w:tcW w:w="4680" w:type="dxa"/>
           </w:tcPr>
           <w:p>
             <w:pPr>
-              <w:spacing/>
-              <w:jc w:val="both"/>
-              <w:rPr/>
+              <w:jc w:val="both"/>
             </w:pPr>
             <w:r>
-              <w:rPr/>
-              <w:pict>
-                <v:shape type="#_x0000_t75" style="position:absolute;margin-left:-5.15pt;margin-top:0pt;width:142.2pt;height:88.3pt;z-index:2;visibility:visible" wrapcoords="0 21600 21600 21600 21600 0 0 0">
-                  <v:imagedata r:id="rId1"/>
+              <w:pict w14:anchorId="73BB44E4">
+                <v:shapetype id="_x0000_t75" coordsize="21600,21600" o:spt="75" o:preferrelative="t" path="m@4@5l@4@11@9@11@9@5xe" filled="f" stroked="f">
+                  <v:stroke joinstyle="miter"/>
+                  <v:formulas>
+                    <v:f eqn="if lineDrawn pixelLineWidth 0"/>
+                    <v:f eqn="sum @0 1 0"/>
+                    <v:f eqn="sum 0 0 @1"/>
+                    <v:f eqn="prod @2 1 2"/>
+                    <v:f eqn="prod @3 21600 pixelWidth"/>
+                    <v:f eqn="prod @3 21600 pixelHeight"/>
+                    <v:f eqn="sum @0 0 1"/>
+                    <v:f eqn="prod @6 1 2"/>
+                    <v:f eqn="prod @7 21600 pixelWidth"/>
+                    <v:f eqn="sum @8 21600 0"/>
+                    <v:f eqn="prod @7 21600 pixelHeight"/>
+                    <v:f eqn="sum @10 21600 0"/>
+                  </v:formulas>
+                  <v:path o:extrusionok="f" gradientshapeok="t" o:connecttype="rect"/>
+                  <o:lock v:ext="edit" aspectratio="t"/>
+                </v:shapetype>
+                <v:shape id="_x0000_s1028" type="#_x0000_t75" style="position:absolute;left:0;text-align:left;margin-left:-5.15pt;margin-top:0;width:142.2pt;height:88.3pt;z-index:1;visibility:visible" wrapcoords="0 21600 21600 21600 21600 0 0 0">
+                  <v:imagedata r:id="rId7" o:title="image4"/>
                   <w10:wrap type="topAndBottom"/>
                 </v:shape>
               </w:pict>
@@ -137,204 +108,131 @@
         </w:tc>
         <w:tc>
           <w:tcPr>
-            <w:tcW w:type="dxa" w:w="4680"/>
-            <w:tcBorders/>
-            <w:shd w:fill="auto" w:color="auto" w:val="clear"/>
-            <w:noWrap w:val="false"/>
-            <w:vAlign w:val="top"/>
+            <w:tcW w:w="4680" w:type="dxa"/>
           </w:tcPr>
           <w:p>
             <w:pPr>
-              <w:pStyle w:val="heading1"/>
-              <w:spacing/>
-              <w:jc w:val="both"/>
-              <w:rPr/>
+              <w:pStyle w:val="Heading1"/>
+              <w:jc w:val="both"/>
             </w:pPr>
             <w:r>
-              <w:rPr/>
-              <w:t xml:space="preserve">Mountain-200</w:t>
+              <w:t>Mountain-200</w:t>
             </w:r>
           </w:p>
           <w:p>
             <w:pPr>
-              <w:spacing/>
-              <w:jc w:val="both"/>
-              <w:rPr/>
+              <w:jc w:val="both"/>
             </w:pPr>
             <w:r>
-              <w:rPr/>
-              <w:t xml:space="preserve">Product No: BK-M68B-38</w:t>
+              <w:t>Product No: BK-M68B-38</w:t>
             </w:r>
           </w:p>
           <w:p>
             <w:pPr>
-              <w:spacing/>
-              <w:jc w:val="both"/>
-              <w:rPr/>
+              <w:jc w:val="both"/>
             </w:pPr>
             <w:r>
-              <w:rPr/>
-              <w:t xml:space="preserve">Size: 38</w:t>
+              <w:t>Size: 38</w:t>
             </w:r>
           </w:p>
           <w:p>
             <w:pPr>
-              <w:spacing/>
-              <w:jc w:val="both"/>
-              <w:rPr/>
+              <w:jc w:val="both"/>
             </w:pPr>
             <w:r>
-              <w:rPr/>
-              <w:t xml:space="preserve">Weight: 25</w:t>
+              <w:t>Weight: 25</w:t>
             </w:r>
           </w:p>
           <w:p>
             <w:pPr>
-              <w:spacing/>
-              <w:jc w:val="both"/>
-              <w:rPr/>
+              <w:jc w:val="both"/>
             </w:pPr>
             <w:r>
-              <w:rPr/>
-              <w:t xml:space="preserve">Price: $2,294.99</w:t>
+              <w:t>Price: $2,294.99</w:t>
             </w:r>
           </w:p>
           <w:p>
             <w:pPr>
-              <w:spacing/>
-              <w:jc w:val="both"/>
-              <w:rPr/>
-            </w:pPr>
-          </w:p>
-          <w:p>
-            <w:pPr>
-              <w:spacing/>
-              <w:jc w:val="both"/>
-              <w:rPr/>
+              <w:jc w:val="both"/>
+            </w:pPr>
+          </w:p>
+          <w:p>
+            <w:pPr>
+              <w:jc w:val="both"/>
             </w:pPr>
           </w:p>
         </w:tc>
       </w:tr>
       <w:tr>
-        <w:tblPrEx>
-          <w:tblInd w:w="0" w:type="dxa"/>
-          <w:tblBorders>
-            <w:top w:val="none" w:color="auto" w:sz="0" w:space="0"/>
-            <w:left w:val="none" w:color="auto" w:sz="0" w:space="0"/>
-            <w:bottom w:val="none" w:color="auto" w:sz="0" w:space="0"/>
-            <w:right w:val="none" w:color="auto" w:sz="0" w:space="0"/>
-            <w:insideH w:val="none" w:color="auto" w:sz="0" w:space="0"/>
-            <w:insideV w:val="none" w:color="auto" w:sz="0" w:space="0"/>
-          </w:tblBorders>
-          <w:tblCellMar>
-            <w:top w:w="0" w:type="dxa"/>
-            <w:left w:w="108" w:type="dxa"/>
-            <w:bottom w:w="0" w:type="dxa"/>
-            <w:right w:w="108" w:type="dxa"/>
-          </w:tblCellMar>
-        </w:tblPrEx>
-        <w:trPr>
-          <w:jc w:val="left"/>
-        </w:trPr>
         <w:tc>
           <w:tcPr>
-            <w:tcW w:type="dxa" w:w="4680"/>
-            <w:tcBorders/>
-            <w:shd w:fill="auto" w:color="auto" w:val="clear"/>
-            <w:noWrap w:val="false"/>
-            <w:vAlign w:val="top"/>
+            <w:tcW w:w="4680" w:type="dxa"/>
           </w:tcPr>
           <w:p>
             <w:pPr>
-              <w:pStyle w:val="heading1"/>
-              <w:spacing/>
-              <w:jc w:val="both"/>
-              <w:rPr/>
+              <w:pStyle w:val="Heading1"/>
+              <w:jc w:val="both"/>
             </w:pPr>
             <w:r>
-              <w:rPr/>
-              <w:t xml:space="preserve">Mountain-300</w:t>
+              <w:t>Mountain-300</w:t>
             </w:r>
           </w:p>
           <w:p>
             <w:pPr>
-              <w:spacing/>
-              <w:jc w:val="both"/>
-              <w:rPr/>
+              <w:jc w:val="both"/>
             </w:pPr>
             <w:r>
-              <w:rPr/>
-              <w:t xml:space="preserve">Product No: BK-M47B-38</w:t>
+              <w:t>Product No: BK-M47B-38</w:t>
             </w:r>
           </w:p>
           <w:p>
             <w:pPr>
-              <w:spacing/>
-              <w:jc w:val="both"/>
-              <w:rPr/>
+              <w:jc w:val="both"/>
             </w:pPr>
             <w:r>
-              <w:rPr/>
-              <w:t xml:space="preserve">Size: 35</w:t>
+              <w:t>Size: 35</w:t>
             </w:r>
           </w:p>
           <w:p>
             <w:pPr>
-              <w:spacing/>
-              <w:jc w:val="both"/>
-              <w:rPr/>
+              <w:jc w:val="both"/>
             </w:pPr>
             <w:r>
-              <w:rPr/>
-              <w:t xml:space="preserve">Weight: 22</w:t>
+              <w:t>Weight: 22</w:t>
             </w:r>
           </w:p>
           <w:p>
             <w:pPr>
-              <w:spacing/>
-              <w:jc w:val="both"/>
-              <w:rPr/>
+              <w:jc w:val="both"/>
             </w:pPr>
             <w:r>
-              <w:rPr/>
-              <w:t xml:space="preserve">Price: $1,079.99</w:t>
+              <w:t>Price: $1,079.99</w:t>
             </w:r>
           </w:p>
           <w:p>
             <w:pPr>
-              <w:spacing/>
-              <w:jc w:val="both"/>
-              <w:rPr/>
-            </w:pPr>
-          </w:p>
-          <w:p>
-            <w:pPr>
-              <w:spacing/>
-              <w:jc w:val="both"/>
-              <w:rPr/>
+              <w:jc w:val="both"/>
+            </w:pPr>
+          </w:p>
+          <w:p>
+            <w:pPr>
+              <w:jc w:val="both"/>
             </w:pPr>
           </w:p>
         </w:tc>
         <w:tc>
           <w:tcPr>
-            <w:tcW w:type="dxa" w:w="4680"/>
-            <w:tcBorders/>
-            <w:shd w:fill="auto" w:color="auto" w:val="clear"/>
-            <w:noWrap w:val="false"/>
-            <w:vAlign w:val="top"/>
+            <w:tcW w:w="4680" w:type="dxa"/>
           </w:tcPr>
           <w:p>
             <w:pPr>
-              <w:pStyle w:val="heading1"/>
-              <w:spacing/>
-              <w:jc w:val="both"/>
-              <w:rPr/>
+              <w:pStyle w:val="Heading1"/>
+              <w:jc w:val="both"/>
             </w:pPr>
             <w:r>
-              <w:rPr/>
-              <w:pict>
-                <v:shape type="#_x0000_t75" style="position:absolute;margin-left:-14.95pt;margin-top:8.2pt;width:135pt;height:83.8pt;z-index:3;visibility:visible" wrapcoords="0 21600 21600 21600 21600 0 0 0">
-                  <v:imagedata r:id="rId2"/>
+              <w:pict w14:anchorId="724EE552">
+                <v:shape id="_x0000_s1027" type="#_x0000_t75" style="position:absolute;left:0;text-align:left;margin-left:-14.95pt;margin-top:8.2pt;width:135pt;height:83.8pt;z-index:2;visibility:visible;mso-position-horizontal-relative:text;mso-position-vertical-relative:text" wrapcoords="0 21600 21600 21600 21600 0 0 0">
+                  <v:imagedata r:id="rId8" o:title="image5"/>
                   <w10:wrap type="topAndBottom"/>
                 </v:shape>
               </w:pict>
@@ -343,46 +241,19 @@
         </w:tc>
       </w:tr>
       <w:tr>
-        <w:tblPrEx>
-          <w:tblInd w:w="0" w:type="dxa"/>
-          <w:tblBorders>
-            <w:top w:val="none" w:color="auto" w:sz="0" w:space="0"/>
-            <w:left w:val="none" w:color="auto" w:sz="0" w:space="0"/>
-            <w:bottom w:val="none" w:color="auto" w:sz="0" w:space="0"/>
-            <w:right w:val="none" w:color="auto" w:sz="0" w:space="0"/>
-            <w:insideH w:val="none" w:color="auto" w:sz="0" w:space="0"/>
-            <w:insideV w:val="none" w:color="auto" w:sz="0" w:space="0"/>
-          </w:tblBorders>
-          <w:tblCellMar>
-            <w:top w:w="0" w:type="dxa"/>
-            <w:left w:w="108" w:type="dxa"/>
-            <w:bottom w:w="0" w:type="dxa"/>
-            <w:right w:w="108" w:type="dxa"/>
-          </w:tblCellMar>
-        </w:tblPrEx>
-        <w:trPr>
-          <w:jc w:val="left"/>
-        </w:trPr>
         <w:tc>
           <w:tcPr>
-            <w:tcW w:type="dxa" w:w="4680"/>
-            <w:tcBorders/>
-            <w:shd w:fill="auto" w:color="auto" w:val="clear"/>
-            <w:noWrap w:val="false"/>
-            <w:vAlign w:val="top"/>
+            <w:tcW w:w="4680" w:type="dxa"/>
           </w:tcPr>
           <w:p>
             <w:pPr>
-              <w:pStyle w:val="heading1"/>
-              <w:spacing/>
-              <w:jc w:val="both"/>
-              <w:rPr/>
+              <w:pStyle w:val="Heading1"/>
+              <w:jc w:val="both"/>
             </w:pPr>
             <w:r>
-              <w:rPr/>
-              <w:pict>
-                <v:shape type="#_x0000_t75" style="position:absolute;margin-left:-4.9pt;margin-top:0pt;width:165.6pt;height:102.8pt;z-index:4;visibility:visible" wrapcoords="0 21600 21600 21600 21600 0 0 0">
-                  <v:imagedata r:id="rId3"/>
+              <w:pict w14:anchorId="57C07CCA">
+                <v:shape id="_x0000_s1026" type="#_x0000_t75" style="position:absolute;left:0;text-align:left;margin-left:-4.9pt;margin-top:0;width:165.6pt;height:102.8pt;z-index:3;visibility:visible;mso-position-horizontal-relative:text;mso-position-vertical-relative:text" wrapcoords="0 21600 21600 21600 21600 0 0 0">
+                  <v:imagedata r:id="rId9" o:title="image6"/>
                   <w10:wrap type="topAndBottom"/>
                 </v:shape>
               </w:pict>
@@ -391,81 +262,58 @@
         </w:tc>
         <w:tc>
           <w:tcPr>
-            <w:tcW w:type="dxa" w:w="4680"/>
-            <w:tcBorders/>
-            <w:shd w:fill="auto" w:color="auto" w:val="clear"/>
-            <w:noWrap w:val="false"/>
-            <w:vAlign w:val="top"/>
+            <w:tcW w:w="4680" w:type="dxa"/>
           </w:tcPr>
           <w:p>
             <w:pPr>
-              <w:pStyle w:val="heading1"/>
-              <w:spacing/>
-              <w:jc w:val="both"/>
-              <w:rPr/>
+              <w:pStyle w:val="Heading1"/>
+              <w:jc w:val="both"/>
             </w:pPr>
             <w:r>
-              <w:rPr/>
-              <w:t xml:space="preserve">Road-150</w:t>
+              <w:t>Road-150</w:t>
             </w:r>
           </w:p>
           <w:p>
             <w:pPr>
-              <w:spacing/>
-              <w:jc w:val="both"/>
-              <w:rPr/>
+              <w:jc w:val="both"/>
             </w:pPr>
             <w:r>
-              <w:rPr/>
-              <w:t xml:space="preserve">Product No: BK-R93R-44</w:t>
+              <w:t>Product No: BK-R93R-44</w:t>
             </w:r>
           </w:p>
           <w:p>
             <w:pPr>
-              <w:spacing/>
-              <w:jc w:val="both"/>
-              <w:rPr/>
+              <w:jc w:val="both"/>
             </w:pPr>
             <w:r>
-              <w:rPr/>
-              <w:t xml:space="preserve">Size: 44</w:t>
+              <w:t>Size: 44</w:t>
             </w:r>
           </w:p>
           <w:p>
             <w:pPr>
-              <w:spacing/>
-              <w:jc w:val="both"/>
-              <w:rPr/>
+              <w:jc w:val="both"/>
             </w:pPr>
             <w:r>
-              <w:rPr/>
-              <w:t xml:space="preserve">Weight: 14</w:t>
+              <w:t>Weight: 14</w:t>
             </w:r>
           </w:p>
           <w:p>
             <w:pPr>
-              <w:spacing/>
-              <w:jc w:val="both"/>
-              <w:rPr/>
+              <w:jc w:val="both"/>
             </w:pPr>
             <w:r>
-              <w:rPr/>
-              <w:t xml:space="preserve">Price: $3,578.27</w:t>
+              <w:t>Price: $3,578.27</w:t>
             </w:r>
           </w:p>
           <w:p>
             <w:pPr>
-              <w:spacing/>
-              <w:jc w:val="both"/>
-              <w:rPr/>
-            </w:pPr>
-          </w:p>
-          <w:p>
-            <w:pPr>
-              <w:pStyle w:val="heading1"/>
-              <w:spacing/>
-              <w:jc w:val="both"/>
-              <w:rPr/>
+              <w:jc w:val="both"/>
+            </w:pPr>
+          </w:p>
+          <w:p>
+            <w:pPr>
+              <w:pStyle w:val="Heading1"/>
+              <w:jc w:val="both"/>
             </w:pPr>
           </w:p>
         </w:tc>
@@ -473,30 +321,36 @@
     </w:tbl>
     <w:p>
       <w:pPr>
-        <w:spacing/>
         <w:jc w:val="both"/>
-        <w:rPr/>
-      </w:pPr>
-    </w:p>
-    <w:p>
-      <w:pPr>
-        <w:pStyle w:val="heading1"/>
-        <w:spacing/>
+      </w:pPr>
+    </w:p>
+    <w:p>
+      <w:pPr>
+        <w:pStyle w:val="Heading1"/>
         <w:jc w:val="center"/>
-        <w:rPr/>
-      </w:pPr>
-      <w:r>
+      </w:pPr>
+      <w:r>
+        <w:rPr>
+          <w:rFonts w:ascii="Calibri" w:hAnsi="Calibri"/>
+          <w:u w:val="single"/>
+        </w:rPr>
+        <w:lastRenderedPageBreak/>
+        <w:t>Northwind Database</w:t>
+      </w:r>
+    </w:p>
+    <w:p>
+      <w:pPr>
         <w:rPr>
           <w:rFonts w:ascii="Calibri" w:hAnsi="Calibri"/>
           <w:b/>
-          <w:u w:val="single"/>
-        </w:rPr>
-        <w:t xml:space="preserve">Northwind Database</w:t>
-      </w:r>
-    </w:p>
-    <w:p>
-      <w:pPr>
-        <w:spacing/>
+          <w:sz w:val="20"/>
+          <w:szCs w:val="20"/>
+        </w:rPr>
+      </w:pPr>
+    </w:p>
+    <w:p>
+      <w:pPr>
+        <w:spacing w:line="360" w:lineRule="auto"/>
         <w:rPr>
           <w:rFonts w:ascii="Calibri" w:hAnsi="Calibri"/>
           <w:b/>
@@ -504,17 +358,6 @@
           <w:szCs w:val="20"/>
         </w:rPr>
       </w:pPr>
-    </w:p>
-    <w:p>
-      <w:pPr>
-        <w:spacing w:line="360" w:lineRule="auto"/>
-        <w:rPr>
-          <w:rFonts w:ascii="Calibri" w:hAnsi="Calibri"/>
-          <w:b/>
-          <w:sz w:val="20"/>
-          <w:szCs w:val="20"/>
-        </w:rPr>
-      </w:pPr>
       <w:r>
         <w:rPr>
           <w:rFonts w:ascii="Calibri" w:hAnsi="Calibri"/>
@@ -522,12 +365,11 @@
           <w:szCs w:val="20"/>
           <w:lang w:val="it-IT"/>
         </w:rPr>
-        <w:t xml:space="preserve">The Northwind sample database (Northwind.mdb) is included with all versions of Access. It provides data you can experiment with and database objects that demonstrate features you might want to implement in your own databases. Using Northwind, you can become familiar with how a relational database is structured and how the database objects work together to help you enter, store, manipulate, and print your data.</w:t>
-      </w:r>
-    </w:p>
-    <w:p>
-      <w:pPr>
-        <w:spacing/>
+        <w:t>The Northwind sample database (Northwind.mdb) is included with all versions of Access. It provides data you can experiment with and database objects that demonstrate features you might want to implement in your own databases. Using Northwind, you can become familiar with how a relational database is structured and how the database objects work together to help you enter, store, manipulate, and print your data.</w:t>
+      </w:r>
+    </w:p>
+    <w:p>
+      <w:pPr>
         <w:rPr>
           <w:rFonts w:ascii="Calibri" w:hAnsi="Calibri"/>
           <w:b/>
@@ -555,7 +397,7 @@
           <w:szCs w:val="20"/>
           <w:lang w:eastAsia="fr-FR"/>
         </w:rPr>
-        <w:t xml:space="preserve">It contains the following detailed information:</w:t>
+        <w:t>It contains the following detailed information:</w:t>
       </w:r>
     </w:p>
     <w:p>
@@ -582,7 +424,7 @@
           <w:szCs w:val="20"/>
           <w:lang w:eastAsia="fr-FR"/>
         </w:rPr>
-        <w:t xml:space="preserve">Suppliers/Vendors of Northwind – who supply to the company.</w:t>
+        <w:t>Suppliers/Vendors of Northwind – who supply to the company.</w:t>
       </w:r>
     </w:p>
     <w:p>
@@ -609,7 +451,7 @@
           <w:szCs w:val="20"/>
           <w:lang w:eastAsia="fr-FR"/>
         </w:rPr>
-        <w:t xml:space="preserve">Customers of Northwind – who buy from Northwind</w:t>
+        <w:t>Customers of Northwind – who buy from Northwind</w:t>
       </w:r>
     </w:p>
     <w:p>
@@ -636,7 +478,7 @@
           <w:szCs w:val="20"/>
           <w:lang w:eastAsia="fr-FR"/>
         </w:rPr>
-        <w:t xml:space="preserve">Employee details of Northwind traders – who work for Northwind</w:t>
+        <w:t>Employee details of Northwind traders – who work for Northwind</w:t>
       </w:r>
     </w:p>
     <w:p>
@@ -663,7 +505,7 @@
           <w:szCs w:val="20"/>
           <w:lang w:eastAsia="fr-FR"/>
         </w:rPr>
-        <w:t xml:space="preserve">The product information – the products that Northwind trades in</w:t>
+        <w:t>The product information – the products that Northwind trades in</w:t>
       </w:r>
     </w:p>
     <w:p>
@@ -690,7 +532,7 @@
           <w:szCs w:val="20"/>
           <w:lang w:eastAsia="fr-FR"/>
         </w:rPr>
-        <w:t xml:space="preserve">The inventory details – the details of the inventory held by Northwind traders.</w:t>
+        <w:t>The inventory details – the details of the inventory held by Northwind traders.</w:t>
       </w:r>
     </w:p>
     <w:p>
@@ -717,7 +559,7 @@
           <w:szCs w:val="20"/>
           <w:lang w:eastAsia="fr-FR"/>
         </w:rPr>
-        <w:t xml:space="preserve">The shippers – details of the shippers who ship the products from the traders to the end-customers</w:t>
+        <w:t>The shippers – details of the shippers who ship the products from the traders to the end-customers</w:t>
       </w:r>
     </w:p>
     <w:p>
@@ -744,7 +586,7 @@
           <w:szCs w:val="20"/>
           <w:lang w:eastAsia="fr-FR"/>
         </w:rPr>
-        <w:t xml:space="preserve">PO transactions i.e Purchase Order transactions – details of the transactions taking place between vendors &amp; the company.</w:t>
+        <w:t>PO transactions i.e Purchase Order transactions – details of the transactions taking place between vendors &amp; the company.</w:t>
       </w:r>
     </w:p>
     <w:p>
@@ -771,7 +613,7 @@
           <w:szCs w:val="20"/>
           <w:lang w:eastAsia="fr-FR"/>
         </w:rPr>
-        <w:t xml:space="preserve">Sales Order transaction – details of the transactions taking place between the customers &amp; the company.</w:t>
+        <w:t>Sales Order transaction – details of the transactions taking place between the customers &amp; the company.</w:t>
       </w:r>
     </w:p>
     <w:p>
@@ -798,7 +640,7 @@
           <w:szCs w:val="20"/>
           <w:lang w:eastAsia="fr-FR"/>
         </w:rPr>
-        <w:t xml:space="preserve">Inventory transactions – details of the transactions taking place in the inventory</w:t>
+        <w:t>Inventory transactions – details of the transactions taking place in the inventory</w:t>
       </w:r>
     </w:p>
     <w:p>
@@ -825,465 +667,853 @@
           <w:szCs w:val="20"/>
           <w:lang w:eastAsia="fr-FR"/>
         </w:rPr>
-        <w:t xml:space="preserve">Invoices – details of the invoice raised against the order.</w:t>
-      </w:r>
-    </w:p>
-    <w:p>
-      <w:pPr>
-        <w:spacing/>
-        <w:rPr/>
-      </w:pPr>
-    </w:p>
+        <w:t>Invoices – details of the invoice raised against the order.</w:t>
+      </w:r>
+    </w:p>
+    <w:p/>
     <w:sectPr>
-      <w:headerReference w:type="first" r:id="rId4"/>
-      <w:footerReference w:type="first" r:id="rId5"/>
-      <w:headerReference w:type="even" r:id="rId6"/>
-      <w:footerReference w:type="even" r:id="rId7"/>
-      <w:headerReference w:type="default" r:id="rId8"/>
-      <w:footerReference w:type="default" r:id="rId9"/>
+      <w:headerReference w:type="even" r:id="rId10"/>
+      <w:headerReference w:type="default" r:id="rId11"/>
+      <w:footerReference w:type="even" r:id="rId12"/>
+      <w:footerReference w:type="default" r:id="rId13"/>
+      <w:headerReference w:type="first" r:id="rId14"/>
+      <w:footerReference w:type="first" r:id="rId15"/>
       <w:type w:val="continuous"/>
       <w:pgSz w:w="11200" w:h="15840"/>
       <w:pgMar w:top="1440" w:right="1440" w:bottom="1440" w:left="1440" w:header="720" w:footer="720" w:gutter="0"/>
-      <w:pgBorders/>
-      <w:pgNumType w:fmt="decimal"/>
-      <w:cols w:num="1" w:equalWidth="1" w:space="720"/>
+      <w:cols w:space="720"/>
     </w:sectPr>
   </w:body>
 </w:document>
 </file>
 
-<file path=word/footer5.xml><?xml version="1.0" encoding="utf-8"?>
-<w:ftr xmlns:v="urn:schemas-microsoft-com:vml" xmlns:w10="urn:schemas-microsoft-com:office:word" xmlns:o="urn:schemas-microsoft-com:office:office" xmlns:ve="http://schemas.openxmlformats.org/markup-compatibility/2006" xmlns:r="http://schemas.openxmlformats.org/officeDocument/2006/relationships" xmlns:m="http://schemas.openxmlformats.org/officeDocument/2006/math" xmlns:wne="http://schemas.microsoft.com/office/word/2006/wordml" xmlns:a="http://schemas.openxmlformats.org/drawingml/2006/main" xmlns:pic="http://schemas.openxmlformats.org/drawingml/2006/picture" xmlns:wp="http://schemas.openxmlformats.org/drawingml/2006/wordprocessingDrawing" xmlns:wpc="http://schemas.microsoft.com/office/word/2010/wordprocessingCanvas" xmlns:wp14="http://schemas.microsoft.com/office/word/2010/wordprocessingDrawing" xmlns:w14="http://schemas.microsoft.com/office/word/2010/wordml" xmlns:w15="http://schemas.microsoft.com/office/word/2012/wordml" xmlns:wpg="http://schemas.microsoft.com/office/word/2010/wordprocessingGroup" xmlns:wpi="http://schemas.microsoft.com/office/word/2010/wordprocessingInk" xmlns:wps="http://schemas.microsoft.com/office/word/2010/wordprocessingShape" xmlns:w="http://schemas.openxmlformats.org/wordprocessingml/2006/main" ve:Ignorable="w14 w15 wp14">
+<file path=word/endnotes.xml><?xml version="1.0" encoding="utf-8"?>
+<w:endnotes xmlns:wpc="http://schemas.microsoft.com/office/word/2010/wordprocessingCanvas" xmlns:cx="http://schemas.microsoft.com/office/drawing/2014/chartex" xmlns:cx1="http://schemas.microsoft.com/office/drawing/2015/9/8/chartex" xmlns:cx2="http://schemas.microsoft.com/office/drawing/2015/10/21/chartex" xmlns:cx3="http://schemas.microsoft.com/office/drawing/2016/5/9/chartex" xmlns:cx4="http://schemas.microsoft.com/office/drawing/2016/5/10/chartex" xmlns:cx5="http://schemas.microsoft.com/office/drawing/2016/5/11/chartex" xmlns:cx6="http://schemas.microsoft.com/office/drawing/2016/5/12/chartex" xmlns:cx7="http://schemas.microsoft.com/office/drawing/2016/5/13/chartex" xmlns:cx8="http://schemas.microsoft.com/office/drawing/2016/5/14/chartex" xmlns:mc="http://schemas.openxmlformats.org/markup-compatibility/2006" xmlns:aink="http://schemas.microsoft.com/office/drawing/2016/ink" xmlns:am3d="http://schemas.microsoft.com/office/drawing/2017/model3d" xmlns:o="urn:schemas-microsoft-com:office:office" xmlns:oel="http://schemas.microsoft.com/office/2019/extlst" xmlns:r="http://schemas.openxmlformats.org/officeDocument/2006/relationships" xmlns:m="http://schemas.openxmlformats.org/officeDocument/2006/math" xmlns:v="urn:schemas-microsoft-com:vml" xmlns:wp14="http://schemas.microsoft.com/office/word/2010/wordprocessingDrawing" xmlns:wp="http://schemas.openxmlformats.org/drawingml/2006/wordprocessingDrawing" xmlns:w10="urn:schemas-microsoft-com:office:word" xmlns:w="http://schemas.openxmlformats.org/wordprocessingml/2006/main" xmlns:w14="http://schemas.microsoft.com/office/word/2010/wordml" xmlns:w15="http://schemas.microsoft.com/office/word/2012/wordml" xmlns:w16cex="http://schemas.microsoft.com/office/word/2018/wordml/cex" xmlns:w16cid="http://schemas.microsoft.com/office/word/2016/wordml/cid" xmlns:w16="http://schemas.microsoft.com/office/word/2018/wordml" xmlns:w16du="http://schemas.microsoft.com/office/word/2023/wordml/word16du" xmlns:w16sdtdh="http://schemas.microsoft.com/office/word/2020/wordml/sdtdatahash" xmlns:w16sdtfl="http://schemas.microsoft.com/office/word/2024/wordml/sdtformatlock" xmlns:w16se="http://schemas.microsoft.com/office/word/2015/wordml/symex" xmlns:wpg="http://schemas.microsoft.com/office/word/2010/wordprocessingGroup" xmlns:wpi="http://schemas.microsoft.com/office/word/2010/wordprocessingInk" xmlns:wne="http://schemas.microsoft.com/office/word/2006/wordml" xmlns:wps="http://schemas.microsoft.com/office/word/2010/wordprocessingShape" mc:Ignorable="w14 w15 w16se w16cid w16 w16cex w16sdtdh w16sdtfl w16du wp14">
+  <w:endnote w:type="separator" w:id="-1">
+    <w:p>
+      <w:r>
+        <w:separator/>
+      </w:r>
+    </w:p>
+  </w:endnote>
+  <w:endnote w:type="continuationSeparator" w:id="0">
+    <w:p>
+      <w:r>
+        <w:continuationSeparator/>
+      </w:r>
+    </w:p>
+  </w:endnote>
+</w:endnotes>
+</file>
+
+<file path=word/footer1.xml><?xml version="1.0" encoding="utf-8"?>
+<w:ftr xmlns:wpc="http://schemas.microsoft.com/office/word/2010/wordprocessingCanvas" xmlns:cx="http://schemas.microsoft.com/office/drawing/2014/chartex" xmlns:cx1="http://schemas.microsoft.com/office/drawing/2015/9/8/chartex" xmlns:cx2="http://schemas.microsoft.com/office/drawing/2015/10/21/chartex" xmlns:cx3="http://schemas.microsoft.com/office/drawing/2016/5/9/chartex" xmlns:cx4="http://schemas.microsoft.com/office/drawing/2016/5/10/chartex" xmlns:cx5="http://schemas.microsoft.com/office/drawing/2016/5/11/chartex" xmlns:cx6="http://schemas.microsoft.com/office/drawing/2016/5/12/chartex" xmlns:cx7="http://schemas.microsoft.com/office/drawing/2016/5/13/chartex" xmlns:cx8="http://schemas.microsoft.com/office/drawing/2016/5/14/chartex" xmlns:mc="http://schemas.openxmlformats.org/markup-compatibility/2006" xmlns:aink="http://schemas.microsoft.com/office/drawing/2016/ink" xmlns:am3d="http://schemas.microsoft.com/office/drawing/2017/model3d" xmlns:o="urn:schemas-microsoft-com:office:office" xmlns:oel="http://schemas.microsoft.com/office/2019/extlst" xmlns:r="http://schemas.openxmlformats.org/officeDocument/2006/relationships" xmlns:m="http://schemas.openxmlformats.org/officeDocument/2006/math" xmlns:v="urn:schemas-microsoft-com:vml" xmlns:wp14="http://schemas.microsoft.com/office/word/2010/wordprocessingDrawing" xmlns:wp="http://schemas.openxmlformats.org/drawingml/2006/wordprocessingDrawing" xmlns:w10="urn:schemas-microsoft-com:office:word" xmlns:w="http://schemas.openxmlformats.org/wordprocessingml/2006/main" xmlns:w14="http://schemas.microsoft.com/office/word/2010/wordml" xmlns:w15="http://schemas.microsoft.com/office/word/2012/wordml" xmlns:w16cex="http://schemas.microsoft.com/office/word/2018/wordml/cex" xmlns:w16cid="http://schemas.microsoft.com/office/word/2016/wordml/cid" xmlns:w16="http://schemas.microsoft.com/office/word/2018/wordml" xmlns:w16du="http://schemas.microsoft.com/office/word/2023/wordml/word16du" xmlns:w16sdtdh="http://schemas.microsoft.com/office/word/2020/wordml/sdtdatahash" xmlns:w16sdtfl="http://schemas.microsoft.com/office/word/2024/wordml/sdtformatlock" xmlns:w16se="http://schemas.microsoft.com/office/word/2015/wordml/symex" xmlns:wpg="http://schemas.microsoft.com/office/word/2010/wordprocessingGroup" xmlns:wpi="http://schemas.microsoft.com/office/word/2010/wordprocessingInk" xmlns:wne="http://schemas.microsoft.com/office/word/2006/wordml" xmlns:wps="http://schemas.microsoft.com/office/word/2010/wordprocessingShape" mc:Ignorable="w14 w15 w16se w16cid w16 w16cex w16sdtdh w16sdtfl w16du wp14">
   <w:p>
     <w:pPr>
-      <w:pStyle w:val="footer"/>
-      <w:spacing/>
-      <w:rPr/>
+      <w:pStyle w:val="Footer"/>
     </w:pPr>
   </w:p>
 </w:ftr>
 </file>
 
-<file path=word/footer7.xml><?xml version="1.0" encoding="utf-8"?>
-<w:ftr xmlns:v="urn:schemas-microsoft-com:vml" xmlns:w10="urn:schemas-microsoft-com:office:word" xmlns:o="urn:schemas-microsoft-com:office:office" xmlns:ve="http://schemas.openxmlformats.org/markup-compatibility/2006" xmlns:r="http://schemas.openxmlformats.org/officeDocument/2006/relationships" xmlns:m="http://schemas.openxmlformats.org/officeDocument/2006/math" xmlns:wne="http://schemas.microsoft.com/office/word/2006/wordml" xmlns:a="http://schemas.openxmlformats.org/drawingml/2006/main" xmlns:pic="http://schemas.openxmlformats.org/drawingml/2006/picture" xmlns:wp="http://schemas.openxmlformats.org/drawingml/2006/wordprocessingDrawing" xmlns:wpc="http://schemas.microsoft.com/office/word/2010/wordprocessingCanvas" xmlns:wp14="http://schemas.microsoft.com/office/word/2010/wordprocessingDrawing" xmlns:w14="http://schemas.microsoft.com/office/word/2010/wordml" xmlns:w15="http://schemas.microsoft.com/office/word/2012/wordml" xmlns:wpg="http://schemas.microsoft.com/office/word/2010/wordprocessingGroup" xmlns:wpi="http://schemas.microsoft.com/office/word/2010/wordprocessingInk" xmlns:wps="http://schemas.microsoft.com/office/word/2010/wordprocessingShape" xmlns:w="http://schemas.openxmlformats.org/wordprocessingml/2006/main" ve:Ignorable="w14 w15 wp14">
+<file path=word/footer2.xml><?xml version="1.0" encoding="utf-8"?>
+<w:ftr xmlns:wpc="http://schemas.microsoft.com/office/word/2010/wordprocessingCanvas" xmlns:cx="http://schemas.microsoft.com/office/drawing/2014/chartex" xmlns:cx1="http://schemas.microsoft.com/office/drawing/2015/9/8/chartex" xmlns:cx2="http://schemas.microsoft.com/office/drawing/2015/10/21/chartex" xmlns:cx3="http://schemas.microsoft.com/office/drawing/2016/5/9/chartex" xmlns:cx4="http://schemas.microsoft.com/office/drawing/2016/5/10/chartex" xmlns:cx5="http://schemas.microsoft.com/office/drawing/2016/5/11/chartex" xmlns:cx6="http://schemas.microsoft.com/office/drawing/2016/5/12/chartex" xmlns:cx7="http://schemas.microsoft.com/office/drawing/2016/5/13/chartex" xmlns:cx8="http://schemas.microsoft.com/office/drawing/2016/5/14/chartex" xmlns:mc="http://schemas.openxmlformats.org/markup-compatibility/2006" xmlns:aink="http://schemas.microsoft.com/office/drawing/2016/ink" xmlns:am3d="http://schemas.microsoft.com/office/drawing/2017/model3d" xmlns:o="urn:schemas-microsoft-com:office:office" xmlns:oel="http://schemas.microsoft.com/office/2019/extlst" xmlns:r="http://schemas.openxmlformats.org/officeDocument/2006/relationships" xmlns:m="http://schemas.openxmlformats.org/officeDocument/2006/math" xmlns:v="urn:schemas-microsoft-com:vml" xmlns:wp14="http://schemas.microsoft.com/office/word/2010/wordprocessingDrawing" xmlns:wp="http://schemas.openxmlformats.org/drawingml/2006/wordprocessingDrawing" xmlns:w10="urn:schemas-microsoft-com:office:word" xmlns:w="http://schemas.openxmlformats.org/wordprocessingml/2006/main" xmlns:w14="http://schemas.microsoft.com/office/word/2010/wordml" xmlns:w15="http://schemas.microsoft.com/office/word/2012/wordml" xmlns:w16cex="http://schemas.microsoft.com/office/word/2018/wordml/cex" xmlns:w16cid="http://schemas.microsoft.com/office/word/2016/wordml/cid" xmlns:w16="http://schemas.microsoft.com/office/word/2018/wordml" xmlns:w16du="http://schemas.microsoft.com/office/word/2023/wordml/word16du" xmlns:w16sdtdh="http://schemas.microsoft.com/office/word/2020/wordml/sdtdatahash" xmlns:w16sdtfl="http://schemas.microsoft.com/office/word/2024/wordml/sdtformatlock" xmlns:w16se="http://schemas.microsoft.com/office/word/2015/wordml/symex" xmlns:wpg="http://schemas.microsoft.com/office/word/2010/wordprocessingGroup" xmlns:wpi="http://schemas.microsoft.com/office/word/2010/wordprocessingInk" xmlns:wne="http://schemas.microsoft.com/office/word/2006/wordml" xmlns:wps="http://schemas.microsoft.com/office/word/2010/wordprocessingShape" mc:Ignorable="w14 w15 w16se w16cid w16 w16cex w16sdtdh w16sdtfl w16du wp14">
   <w:p>
     <w:pPr>
-      <w:pStyle w:val="footer"/>
-      <w:spacing/>
-      <w:rPr/>
+      <w:pStyle w:val="Footer"/>
     </w:pPr>
   </w:p>
 </w:ftr>
 </file>
 
-<file path=word/footer9.xml><?xml version="1.0" encoding="utf-8"?>
-<w:ftr xmlns:v="urn:schemas-microsoft-com:vml" xmlns:w10="urn:schemas-microsoft-com:office:word" xmlns:o="urn:schemas-microsoft-com:office:office" xmlns:ve="http://schemas.openxmlformats.org/markup-compatibility/2006" xmlns:r="http://schemas.openxmlformats.org/officeDocument/2006/relationships" xmlns:m="http://schemas.openxmlformats.org/officeDocument/2006/math" xmlns:wne="http://schemas.microsoft.com/office/word/2006/wordml" xmlns:a="http://schemas.openxmlformats.org/drawingml/2006/main" xmlns:pic="http://schemas.openxmlformats.org/drawingml/2006/picture" xmlns:wp="http://schemas.openxmlformats.org/drawingml/2006/wordprocessingDrawing" xmlns:wpc="http://schemas.microsoft.com/office/word/2010/wordprocessingCanvas" xmlns:wp14="http://schemas.microsoft.com/office/word/2010/wordprocessingDrawing" xmlns:w14="http://schemas.microsoft.com/office/word/2010/wordml" xmlns:w15="http://schemas.microsoft.com/office/word/2012/wordml" xmlns:wpg="http://schemas.microsoft.com/office/word/2010/wordprocessingGroup" xmlns:wpi="http://schemas.microsoft.com/office/word/2010/wordprocessingInk" xmlns:wps="http://schemas.microsoft.com/office/word/2010/wordprocessingShape" xmlns:w="http://schemas.openxmlformats.org/wordprocessingml/2006/main" ve:Ignorable="w14 w15 wp14">
+<file path=word/footer3.xml><?xml version="1.0" encoding="utf-8"?>
+<w:ftr xmlns:wpc="http://schemas.microsoft.com/office/word/2010/wordprocessingCanvas" xmlns:cx="http://schemas.microsoft.com/office/drawing/2014/chartex" xmlns:cx1="http://schemas.microsoft.com/office/drawing/2015/9/8/chartex" xmlns:cx2="http://schemas.microsoft.com/office/drawing/2015/10/21/chartex" xmlns:cx3="http://schemas.microsoft.com/office/drawing/2016/5/9/chartex" xmlns:cx4="http://schemas.microsoft.com/office/drawing/2016/5/10/chartex" xmlns:cx5="http://schemas.microsoft.com/office/drawing/2016/5/11/chartex" xmlns:cx6="http://schemas.microsoft.com/office/drawing/2016/5/12/chartex" xmlns:cx7="http://schemas.microsoft.com/office/drawing/2016/5/13/chartex" xmlns:cx8="http://schemas.microsoft.com/office/drawing/2016/5/14/chartex" xmlns:mc="http://schemas.openxmlformats.org/markup-compatibility/2006" xmlns:aink="http://schemas.microsoft.com/office/drawing/2016/ink" xmlns:am3d="http://schemas.microsoft.com/office/drawing/2017/model3d" xmlns:o="urn:schemas-microsoft-com:office:office" xmlns:oel="http://schemas.microsoft.com/office/2019/extlst" xmlns:r="http://schemas.openxmlformats.org/officeDocument/2006/relationships" xmlns:m="http://schemas.openxmlformats.org/officeDocument/2006/math" xmlns:v="urn:schemas-microsoft-com:vml" xmlns:wp14="http://schemas.microsoft.com/office/word/2010/wordprocessingDrawing" xmlns:wp="http://schemas.openxmlformats.org/drawingml/2006/wordprocessingDrawing" xmlns:w10="urn:schemas-microsoft-com:office:word" xmlns:w="http://schemas.openxmlformats.org/wordprocessingml/2006/main" xmlns:w14="http://schemas.microsoft.com/office/word/2010/wordml" xmlns:w15="http://schemas.microsoft.com/office/word/2012/wordml" xmlns:w16cex="http://schemas.microsoft.com/office/word/2018/wordml/cex" xmlns:w16cid="http://schemas.microsoft.com/office/word/2016/wordml/cid" xmlns:w16="http://schemas.microsoft.com/office/word/2018/wordml" xmlns:w16du="http://schemas.microsoft.com/office/word/2023/wordml/word16du" xmlns:w16sdtdh="http://schemas.microsoft.com/office/word/2020/wordml/sdtdatahash" xmlns:w16sdtfl="http://schemas.microsoft.com/office/word/2024/wordml/sdtformatlock" xmlns:w16se="http://schemas.microsoft.com/office/word/2015/wordml/symex" xmlns:wpg="http://schemas.microsoft.com/office/word/2010/wordprocessingGroup" xmlns:wpi="http://schemas.microsoft.com/office/word/2010/wordprocessingInk" xmlns:wne="http://schemas.microsoft.com/office/word/2006/wordml" xmlns:wps="http://schemas.microsoft.com/office/word/2010/wordprocessingShape" mc:Ignorable="w14 w15 w16se w16cid w16 w16cex w16sdtdh w16sdtfl w16du wp14">
   <w:p>
     <w:pPr>
-      <w:pStyle w:val="footer"/>
-      <w:spacing/>
-      <w:rPr/>
+      <w:pStyle w:val="Footer"/>
     </w:pPr>
   </w:p>
 </w:ftr>
 </file>
 
-<file path=word/header4.xml><?xml version="1.0" encoding="utf-8"?>
-<w:hdr xmlns:v="urn:schemas-microsoft-com:vml" xmlns:w10="urn:schemas-microsoft-com:office:word" xmlns:o="urn:schemas-microsoft-com:office:office" xmlns:ve="http://schemas.openxmlformats.org/markup-compatibility/2006" xmlns:r="http://schemas.openxmlformats.org/officeDocument/2006/relationships" xmlns:m="http://schemas.openxmlformats.org/officeDocument/2006/math" xmlns:wne="http://schemas.microsoft.com/office/word/2006/wordml" xmlns:a="http://schemas.openxmlformats.org/drawingml/2006/main" xmlns:pic="http://schemas.openxmlformats.org/drawingml/2006/picture" xmlns:wp="http://schemas.openxmlformats.org/drawingml/2006/wordprocessingDrawing" xmlns:wpc="http://schemas.microsoft.com/office/word/2010/wordprocessingCanvas" xmlns:wp14="http://schemas.microsoft.com/office/word/2010/wordprocessingDrawing" xmlns:w14="http://schemas.microsoft.com/office/word/2010/wordml" xmlns:w15="http://schemas.microsoft.com/office/word/2012/wordml" xmlns:wpg="http://schemas.microsoft.com/office/word/2010/wordprocessingGroup" xmlns:wpi="http://schemas.microsoft.com/office/word/2010/wordprocessingInk" xmlns:wps="http://schemas.microsoft.com/office/word/2010/wordprocessingShape" xmlns:w="http://schemas.openxmlformats.org/wordprocessingml/2006/main" ve:Ignorable="w14 w15 wp14">
+<file path=word/footnotes.xml><?xml version="1.0" encoding="utf-8"?>
+<w:footnotes xmlns:wpc="http://schemas.microsoft.com/office/word/2010/wordprocessingCanvas" xmlns:cx="http://schemas.microsoft.com/office/drawing/2014/chartex" xmlns:cx1="http://schemas.microsoft.com/office/drawing/2015/9/8/chartex" xmlns:cx2="http://schemas.microsoft.com/office/drawing/2015/10/21/chartex" xmlns:cx3="http://schemas.microsoft.com/office/drawing/2016/5/9/chartex" xmlns:cx4="http://schemas.microsoft.com/office/drawing/2016/5/10/chartex" xmlns:cx5="http://schemas.microsoft.com/office/drawing/2016/5/11/chartex" xmlns:cx6="http://schemas.microsoft.com/office/drawing/2016/5/12/chartex" xmlns:cx7="http://schemas.microsoft.com/office/drawing/2016/5/13/chartex" xmlns:cx8="http://schemas.microsoft.com/office/drawing/2016/5/14/chartex" xmlns:mc="http://schemas.openxmlformats.org/markup-compatibility/2006" xmlns:aink="http://schemas.microsoft.com/office/drawing/2016/ink" xmlns:am3d="http://schemas.microsoft.com/office/drawing/2017/model3d" xmlns:o="urn:schemas-microsoft-com:office:office" xmlns:oel="http://schemas.microsoft.com/office/2019/extlst" xmlns:r="http://schemas.openxmlformats.org/officeDocument/2006/relationships" xmlns:m="http://schemas.openxmlformats.org/officeDocument/2006/math" xmlns:v="urn:schemas-microsoft-com:vml" xmlns:wp14="http://schemas.microsoft.com/office/word/2010/wordprocessingDrawing" xmlns:wp="http://schemas.openxmlformats.org/drawingml/2006/wordprocessingDrawing" xmlns:w10="urn:schemas-microsoft-com:office:word" xmlns:w="http://schemas.openxmlformats.org/wordprocessingml/2006/main" xmlns:w14="http://schemas.microsoft.com/office/word/2010/wordml" xmlns:w15="http://schemas.microsoft.com/office/word/2012/wordml" xmlns:w16cex="http://schemas.microsoft.com/office/word/2018/wordml/cex" xmlns:w16cid="http://schemas.microsoft.com/office/word/2016/wordml/cid" xmlns:w16="http://schemas.microsoft.com/office/word/2018/wordml" xmlns:w16du="http://schemas.microsoft.com/office/word/2023/wordml/word16du" xmlns:w16sdtdh="http://schemas.microsoft.com/office/word/2020/wordml/sdtdatahash" xmlns:w16sdtfl="http://schemas.microsoft.com/office/word/2024/wordml/sdtformatlock" xmlns:w16se="http://schemas.microsoft.com/office/word/2015/wordml/symex" xmlns:wpg="http://schemas.microsoft.com/office/word/2010/wordprocessingGroup" xmlns:wpi="http://schemas.microsoft.com/office/word/2010/wordprocessingInk" xmlns:wne="http://schemas.microsoft.com/office/word/2006/wordml" xmlns:wps="http://schemas.microsoft.com/office/word/2010/wordprocessingShape" mc:Ignorable="w14 w15 w16se w16cid w16 w16cex w16sdtdh w16sdtfl w16du wp14">
+  <w:footnote w:type="separator" w:id="-1">
+    <w:p>
+      <w:r>
+        <w:separator/>
+      </w:r>
+    </w:p>
+  </w:footnote>
+  <w:footnote w:type="continuationSeparator" w:id="0">
+    <w:p>
+      <w:r>
+        <w:continuationSeparator/>
+      </w:r>
+    </w:p>
+  </w:footnote>
+</w:footnotes>
+</file>
+
+<file path=word/header1.xml><?xml version="1.0" encoding="utf-8"?>
+<w:hdr xmlns:wpc="http://schemas.microsoft.com/office/word/2010/wordprocessingCanvas" xmlns:cx="http://schemas.microsoft.com/office/drawing/2014/chartex" xmlns:cx1="http://schemas.microsoft.com/office/drawing/2015/9/8/chartex" xmlns:cx2="http://schemas.microsoft.com/office/drawing/2015/10/21/chartex" xmlns:cx3="http://schemas.microsoft.com/office/drawing/2016/5/9/chartex" xmlns:cx4="http://schemas.microsoft.com/office/drawing/2016/5/10/chartex" xmlns:cx5="http://schemas.microsoft.com/office/drawing/2016/5/11/chartex" xmlns:cx6="http://schemas.microsoft.com/office/drawing/2016/5/12/chartex" xmlns:cx7="http://schemas.microsoft.com/office/drawing/2016/5/13/chartex" xmlns:cx8="http://schemas.microsoft.com/office/drawing/2016/5/14/chartex" xmlns:mc="http://schemas.openxmlformats.org/markup-compatibility/2006" xmlns:aink="http://schemas.microsoft.com/office/drawing/2016/ink" xmlns:am3d="http://schemas.microsoft.com/office/drawing/2017/model3d" xmlns:o="urn:schemas-microsoft-com:office:office" xmlns:oel="http://schemas.microsoft.com/office/2019/extlst" xmlns:r="http://schemas.openxmlformats.org/officeDocument/2006/relationships" xmlns:m="http://schemas.openxmlformats.org/officeDocument/2006/math" xmlns:v="urn:schemas-microsoft-com:vml" xmlns:wp14="http://schemas.microsoft.com/office/word/2010/wordprocessingDrawing" xmlns:wp="http://schemas.openxmlformats.org/drawingml/2006/wordprocessingDrawing" xmlns:w10="urn:schemas-microsoft-com:office:word" xmlns:w="http://schemas.openxmlformats.org/wordprocessingml/2006/main" xmlns:w14="http://schemas.microsoft.com/office/word/2010/wordml" xmlns:w15="http://schemas.microsoft.com/office/word/2012/wordml" xmlns:w16cex="http://schemas.microsoft.com/office/word/2018/wordml/cex" xmlns:w16cid="http://schemas.microsoft.com/office/word/2016/wordml/cid" xmlns:w16="http://schemas.microsoft.com/office/word/2018/wordml" xmlns:w16du="http://schemas.microsoft.com/office/word/2023/wordml/word16du" xmlns:w16sdtdh="http://schemas.microsoft.com/office/word/2020/wordml/sdtdatahash" xmlns:w16sdtfl="http://schemas.microsoft.com/office/word/2024/wordml/sdtformatlock" xmlns:w16se="http://schemas.microsoft.com/office/word/2015/wordml/symex" xmlns:wpg="http://schemas.microsoft.com/office/word/2010/wordprocessingGroup" xmlns:wpi="http://schemas.microsoft.com/office/word/2010/wordprocessingInk" xmlns:wne="http://schemas.microsoft.com/office/word/2006/wordml" xmlns:wps="http://schemas.microsoft.com/office/word/2010/wordprocessingShape" mc:Ignorable="w14 w15 w16se w16cid w16 w16cex w16sdtdh w16sdtfl w16du wp14">
   <w:p>
     <w:pPr>
-      <w:pStyle w:val="header"/>
-      <w:spacing/>
-      <w:rPr/>
+      <w:pStyle w:val="Header"/>
     </w:pPr>
   </w:p>
 </w:hdr>
 </file>
 
-<file path=word/header6.xml><?xml version="1.0" encoding="utf-8"?>
-<w:hdr xmlns:v="urn:schemas-microsoft-com:vml" xmlns:w10="urn:schemas-microsoft-com:office:word" xmlns:o="urn:schemas-microsoft-com:office:office" xmlns:ve="http://schemas.openxmlformats.org/markup-compatibility/2006" xmlns:r="http://schemas.openxmlformats.org/officeDocument/2006/relationships" xmlns:m="http://schemas.openxmlformats.org/officeDocument/2006/math" xmlns:wne="http://schemas.microsoft.com/office/word/2006/wordml" xmlns:a="http://schemas.openxmlformats.org/drawingml/2006/main" xmlns:pic="http://schemas.openxmlformats.org/drawingml/2006/picture" xmlns:wp="http://schemas.openxmlformats.org/drawingml/2006/wordprocessingDrawing" xmlns:wpc="http://schemas.microsoft.com/office/word/2010/wordprocessingCanvas" xmlns:wp14="http://schemas.microsoft.com/office/word/2010/wordprocessingDrawing" xmlns:w14="http://schemas.microsoft.com/office/word/2010/wordml" xmlns:w15="http://schemas.microsoft.com/office/word/2012/wordml" xmlns:wpg="http://schemas.microsoft.com/office/word/2010/wordprocessingGroup" xmlns:wpi="http://schemas.microsoft.com/office/word/2010/wordprocessingInk" xmlns:wps="http://schemas.microsoft.com/office/word/2010/wordprocessingShape" xmlns:w="http://schemas.openxmlformats.org/wordprocessingml/2006/main" ve:Ignorable="w14 w15 wp14">
+<file path=word/header2.xml><?xml version="1.0" encoding="utf-8"?>
+<w:hdr xmlns:wpc="http://schemas.microsoft.com/office/word/2010/wordprocessingCanvas" xmlns:cx="http://schemas.microsoft.com/office/drawing/2014/chartex" xmlns:cx1="http://schemas.microsoft.com/office/drawing/2015/9/8/chartex" xmlns:cx2="http://schemas.microsoft.com/office/drawing/2015/10/21/chartex" xmlns:cx3="http://schemas.microsoft.com/office/drawing/2016/5/9/chartex" xmlns:cx4="http://schemas.microsoft.com/office/drawing/2016/5/10/chartex" xmlns:cx5="http://schemas.microsoft.com/office/drawing/2016/5/11/chartex" xmlns:cx6="http://schemas.microsoft.com/office/drawing/2016/5/12/chartex" xmlns:cx7="http://schemas.microsoft.com/office/drawing/2016/5/13/chartex" xmlns:cx8="http://schemas.microsoft.com/office/drawing/2016/5/14/chartex" xmlns:mc="http://schemas.openxmlformats.org/markup-compatibility/2006" xmlns:aink="http://schemas.microsoft.com/office/drawing/2016/ink" xmlns:am3d="http://schemas.microsoft.com/office/drawing/2017/model3d" xmlns:o="urn:schemas-microsoft-com:office:office" xmlns:oel="http://schemas.microsoft.com/office/2019/extlst" xmlns:r="http://schemas.openxmlformats.org/officeDocument/2006/relationships" xmlns:m="http://schemas.openxmlformats.org/officeDocument/2006/math" xmlns:v="urn:schemas-microsoft-com:vml" xmlns:wp14="http://schemas.microsoft.com/office/word/2010/wordprocessingDrawing" xmlns:wp="http://schemas.openxmlformats.org/drawingml/2006/wordprocessingDrawing" xmlns:w10="urn:schemas-microsoft-com:office:word" xmlns:w="http://schemas.openxmlformats.org/wordprocessingml/2006/main" xmlns:w14="http://schemas.microsoft.com/office/word/2010/wordml" xmlns:w15="http://schemas.microsoft.com/office/word/2012/wordml" xmlns:w16cex="http://schemas.microsoft.com/office/word/2018/wordml/cex" xmlns:w16cid="http://schemas.microsoft.com/office/word/2016/wordml/cid" xmlns:w16="http://schemas.microsoft.com/office/word/2018/wordml" xmlns:w16du="http://schemas.microsoft.com/office/word/2023/wordml/word16du" xmlns:w16sdtdh="http://schemas.microsoft.com/office/word/2020/wordml/sdtdatahash" xmlns:w16sdtfl="http://schemas.microsoft.com/office/word/2024/wordml/sdtformatlock" xmlns:w16se="http://schemas.microsoft.com/office/word/2015/wordml/symex" xmlns:wpg="http://schemas.microsoft.com/office/word/2010/wordprocessingGroup" xmlns:wpi="http://schemas.microsoft.com/office/word/2010/wordprocessingInk" xmlns:wne="http://schemas.microsoft.com/office/word/2006/wordml" xmlns:wps="http://schemas.microsoft.com/office/word/2010/wordprocessingShape" mc:Ignorable="w14 w15 w16se w16cid w16 w16cex w16sdtdh w16sdtfl w16du wp14">
   <w:p>
     <w:pPr>
-      <w:pStyle w:val="header"/>
-      <w:spacing/>
-      <w:rPr/>
+      <w:pStyle w:val="Header"/>
     </w:pPr>
   </w:p>
 </w:hdr>
 </file>
 
-<file path=word/header8.xml><?xml version="1.0" encoding="utf-8"?>
-<w:hdr xmlns:v="urn:schemas-microsoft-com:vml" xmlns:w10="urn:schemas-microsoft-com:office:word" xmlns:o="urn:schemas-microsoft-com:office:office" xmlns:ve="http://schemas.openxmlformats.org/markup-compatibility/2006" xmlns:r="http://schemas.openxmlformats.org/officeDocument/2006/relationships" xmlns:m="http://schemas.openxmlformats.org/officeDocument/2006/math" xmlns:wne="http://schemas.microsoft.com/office/word/2006/wordml" xmlns:a="http://schemas.openxmlformats.org/drawingml/2006/main" xmlns:pic="http://schemas.openxmlformats.org/drawingml/2006/picture" xmlns:wp="http://schemas.openxmlformats.org/drawingml/2006/wordprocessingDrawing" xmlns:wpc="http://schemas.microsoft.com/office/word/2010/wordprocessingCanvas" xmlns:wp14="http://schemas.microsoft.com/office/word/2010/wordprocessingDrawing" xmlns:w14="http://schemas.microsoft.com/office/word/2010/wordml" xmlns:w15="http://schemas.microsoft.com/office/word/2012/wordml" xmlns:wpg="http://schemas.microsoft.com/office/word/2010/wordprocessingGroup" xmlns:wpi="http://schemas.microsoft.com/office/word/2010/wordprocessingInk" xmlns:wps="http://schemas.microsoft.com/office/word/2010/wordprocessingShape" xmlns:w="http://schemas.openxmlformats.org/wordprocessingml/2006/main" ve:Ignorable="w14 w15 wp14">
+<file path=word/header3.xml><?xml version="1.0" encoding="utf-8"?>
+<w:hdr xmlns:wpc="http://schemas.microsoft.com/office/word/2010/wordprocessingCanvas" xmlns:cx="http://schemas.microsoft.com/office/drawing/2014/chartex" xmlns:cx1="http://schemas.microsoft.com/office/drawing/2015/9/8/chartex" xmlns:cx2="http://schemas.microsoft.com/office/drawing/2015/10/21/chartex" xmlns:cx3="http://schemas.microsoft.com/office/drawing/2016/5/9/chartex" xmlns:cx4="http://schemas.microsoft.com/office/drawing/2016/5/10/chartex" xmlns:cx5="http://schemas.microsoft.com/office/drawing/2016/5/11/chartex" xmlns:cx6="http://schemas.microsoft.com/office/drawing/2016/5/12/chartex" xmlns:cx7="http://schemas.microsoft.com/office/drawing/2016/5/13/chartex" xmlns:cx8="http://schemas.microsoft.com/office/drawing/2016/5/14/chartex" xmlns:mc="http://schemas.openxmlformats.org/markup-compatibility/2006" xmlns:aink="http://schemas.microsoft.com/office/drawing/2016/ink" xmlns:am3d="http://schemas.microsoft.com/office/drawing/2017/model3d" xmlns:o="urn:schemas-microsoft-com:office:office" xmlns:oel="http://schemas.microsoft.com/office/2019/extlst" xmlns:r="http://schemas.openxmlformats.org/officeDocument/2006/relationships" xmlns:m="http://schemas.openxmlformats.org/officeDocument/2006/math" xmlns:v="urn:schemas-microsoft-com:vml" xmlns:wp14="http://schemas.microsoft.com/office/word/2010/wordprocessingDrawing" xmlns:wp="http://schemas.openxmlformats.org/drawingml/2006/wordprocessingDrawing" xmlns:w10="urn:schemas-microsoft-com:office:word" xmlns:w="http://schemas.openxmlformats.org/wordprocessingml/2006/main" xmlns:w14="http://schemas.microsoft.com/office/word/2010/wordml" xmlns:w15="http://schemas.microsoft.com/office/word/2012/wordml" xmlns:w16cex="http://schemas.microsoft.com/office/word/2018/wordml/cex" xmlns:w16cid="http://schemas.microsoft.com/office/word/2016/wordml/cid" xmlns:w16="http://schemas.microsoft.com/office/word/2018/wordml" xmlns:w16du="http://schemas.microsoft.com/office/word/2023/wordml/word16du" xmlns:w16sdtdh="http://schemas.microsoft.com/office/word/2020/wordml/sdtdatahash" xmlns:w16sdtfl="http://schemas.microsoft.com/office/word/2024/wordml/sdtformatlock" xmlns:w16se="http://schemas.microsoft.com/office/word/2015/wordml/symex" xmlns:wpg="http://schemas.microsoft.com/office/word/2010/wordprocessingGroup" xmlns:wpi="http://schemas.microsoft.com/office/word/2010/wordprocessingInk" xmlns:wne="http://schemas.microsoft.com/office/word/2006/wordml" xmlns:wps="http://schemas.microsoft.com/office/word/2010/wordprocessingShape" mc:Ignorable="w14 w15 w16se w16cid w16 w16cex w16sdtdh w16sdtfl w16du wp14">
   <w:p>
     <w:pPr>
-      <w:pStyle w:val="header"/>
-      <w:spacing/>
-      <w:rPr/>
+      <w:pStyle w:val="Header"/>
     </w:pPr>
   </w:p>
 </w:hdr>
 </file>
 
 <file path=word/numbering.xml><?xml version="1.0" encoding="utf-8"?>
-<w:numbering xmlns:wpc="http://schemas.microsoft.com/office/word/2010/wordprocessingCanvas" xmlns:mc="http://schemas.openxmlformats.org/markup-compatibility/2006" xmlns:o="urn:schemas-microsoft-com:office:office" xmlns:r="http://schemas.openxmlformats.org/officeDocument/2006/relationships" xmlns:m="http://schemas.openxmlformats.org/officeDocument/2006/math" xmlns:v="urn:schemas-microsoft-com:vml" xmlns:wp14="http://schemas.microsoft.com/office/word/2010/wordprocessingDrawing" xmlns:wp="http://schemas.openxmlformats.org/drawingml/2006/wordprocessingDrawing" xmlns:w10="urn:schemas-microsoft-com:office:word" xmlns:w="http://schemas.openxmlformats.org/wordprocessingml/2006/main" xmlns:w14="http://schemas.microsoft.com/office/word/2010/wordml" xmlns:w15="http://schemas.microsoft.com/office/word/2012/wordml" xmlns:wpg="http://schemas.microsoft.com/office/word/2010/wordprocessingGroup" xmlns:wpi="http://schemas.microsoft.com/office/word/2010/wordprocessingInk" xmlns:wne="http://schemas.microsoft.com/office/word/2006/wordml" xmlns:wps="http://schemas.microsoft.com/office/word/2010/wordprocessingShape" mc:Ignorable="w14 w15 wp14">
-  <w:abstractNum w:abstractNumId="0">
-    <w:nsid w:val="00000000"/>
+<w:numbering xmlns:wpc="http://schemas.microsoft.com/office/word/2010/wordprocessingCanvas" xmlns:cx="http://schemas.microsoft.com/office/drawing/2014/chartex" xmlns:cx1="http://schemas.microsoft.com/office/drawing/2015/9/8/chartex" xmlns:cx2="http://schemas.microsoft.com/office/drawing/2015/10/21/chartex" xmlns:cx3="http://schemas.microsoft.com/office/drawing/2016/5/9/chartex" xmlns:cx4="http://schemas.microsoft.com/office/drawing/2016/5/10/chartex" xmlns:cx5="http://schemas.microsoft.com/office/drawing/2016/5/11/chartex" xmlns:cx6="http://schemas.microsoft.com/office/drawing/2016/5/12/chartex" xmlns:cx7="http://schemas.microsoft.com/office/drawing/2016/5/13/chartex" xmlns:cx8="http://schemas.microsoft.com/office/drawing/2016/5/14/chartex" xmlns:mc="http://schemas.openxmlformats.org/markup-compatibility/2006" xmlns:aink="http://schemas.microsoft.com/office/drawing/2016/ink" xmlns:am3d="http://schemas.microsoft.com/office/drawing/2017/model3d" xmlns:o="urn:schemas-microsoft-com:office:office" xmlns:oel="http://schemas.microsoft.com/office/2019/extlst" xmlns:r="http://schemas.openxmlformats.org/officeDocument/2006/relationships" xmlns:m="http://schemas.openxmlformats.org/officeDocument/2006/math" xmlns:v="urn:schemas-microsoft-com:vml" xmlns:wp14="http://schemas.microsoft.com/office/word/2010/wordprocessingDrawing" xmlns:wp="http://schemas.openxmlformats.org/drawingml/2006/wordprocessingDrawing" xmlns:w10="urn:schemas-microsoft-com:office:word" xmlns:w="http://schemas.openxmlformats.org/wordprocessingml/2006/main" xmlns:w14="http://schemas.microsoft.com/office/word/2010/wordml" xmlns:w15="http://schemas.microsoft.com/office/word/2012/wordml" xmlns:w16cex="http://schemas.microsoft.com/office/word/2018/wordml/cex" xmlns:w16cid="http://schemas.microsoft.com/office/word/2016/wordml/cid" xmlns:w16="http://schemas.microsoft.com/office/word/2018/wordml" xmlns:w16du="http://schemas.microsoft.com/office/word/2023/wordml/word16du" xmlns:w16sdtdh="http://schemas.microsoft.com/office/word/2020/wordml/sdtdatahash" xmlns:w16sdtfl="http://schemas.microsoft.com/office/word/2024/wordml/sdtformatlock" xmlns:w16se="http://schemas.microsoft.com/office/word/2015/wordml/symex" xmlns:wpg="http://schemas.microsoft.com/office/word/2010/wordprocessingGroup" xmlns:wpi="http://schemas.microsoft.com/office/word/2010/wordprocessingInk" xmlns:wne="http://schemas.microsoft.com/office/word/2006/wordml" xmlns:wps="http://schemas.microsoft.com/office/word/2010/wordprocessingShape" mc:Ignorable="w14 w15 w16se w16cid w16 w16cex w16sdtdh w16sdtfl w16du wp14">
+  <w:abstractNum w:abstractNumId="0" w15:restartNumberingAfterBreak="0">
+    <w:multiLevelType w:val="multilevel"/>
+    <w:tmpl w:val="F3E657EC"/>
     <w:lvl w:ilvl="0">
       <w:start w:val="1"/>
       <w:numFmt w:val="decimal"/>
-      <w:suff w:val="tab"/>
       <w:lvlText w:val="%1."/>
-      <w:pPr>
-        <w:spacing/>
+      <w:lvlJc w:val="left"/>
+      <w:pPr>
         <w:ind w:left="720"/>
       </w:pPr>
-      <w:rPr/>
     </w:lvl>
     <w:lvl w:ilvl="1">
       <w:start w:val="1"/>
       <w:numFmt w:val="lowerLetter"/>
-      <w:suff w:val="tab"/>
       <w:lvlText w:val="%2."/>
       <w:lvlJc w:val="right"/>
       <w:pPr>
-        <w:spacing/>
         <w:ind w:left="1440"/>
       </w:pPr>
-      <w:rPr/>
     </w:lvl>
     <w:lvl w:ilvl="2">
       <w:start w:val="1"/>
       <w:numFmt w:val="lowerRoman"/>
-      <w:suff w:val="tab"/>
       <w:lvlText w:val="%3."/>
-      <w:pPr>
-        <w:spacing/>
+      <w:lvlJc w:val="left"/>
+      <w:pPr>
         <w:ind w:left="2160"/>
       </w:pPr>
-      <w:rPr/>
     </w:lvl>
     <w:lvl w:ilvl="3">
       <w:start w:val="1"/>
       <w:numFmt w:val="decimal"/>
-      <w:suff w:val="tab"/>
       <w:lvlText w:val="%4."/>
-      <w:pPr>
-        <w:spacing/>
+      <w:lvlJc w:val="left"/>
+      <w:pPr>
         <w:ind w:left="2880"/>
       </w:pPr>
-      <w:rPr/>
     </w:lvl>
     <w:lvl w:ilvl="4">
       <w:start w:val="1"/>
       <w:numFmt w:val="lowerLetter"/>
-      <w:suff w:val="tab"/>
       <w:lvlText w:val="%5."/>
       <w:lvlJc w:val="right"/>
       <w:pPr>
-        <w:spacing/>
         <w:ind w:left="3600"/>
       </w:pPr>
-      <w:rPr/>
     </w:lvl>
     <w:lvl w:ilvl="5">
       <w:start w:val="1"/>
       <w:numFmt w:val="lowerRoman"/>
-      <w:suff w:val="tab"/>
       <w:lvlText w:val="%6."/>
-      <w:pPr>
-        <w:spacing/>
+      <w:lvlJc w:val="left"/>
+      <w:pPr>
         <w:ind w:left="4320"/>
       </w:pPr>
-      <w:rPr/>
     </w:lvl>
     <w:lvl w:ilvl="6">
       <w:start w:val="1"/>
       <w:numFmt w:val="decimal"/>
-      <w:suff w:val="tab"/>
       <w:lvlText w:val="%7."/>
-      <w:pPr>
-        <w:spacing/>
+      <w:lvlJc w:val="left"/>
+      <w:pPr>
         <w:ind w:left="5040"/>
       </w:pPr>
-      <w:rPr/>
     </w:lvl>
     <w:lvl w:ilvl="7">
       <w:start w:val="1"/>
       <w:numFmt w:val="lowerLetter"/>
-      <w:suff w:val="tab"/>
       <w:lvlText w:val="%8."/>
       <w:lvlJc w:val="right"/>
       <w:pPr>
-        <w:spacing/>
         <w:ind w:left="5760"/>
       </w:pPr>
-      <w:rPr/>
     </w:lvl>
     <w:lvl w:ilvl="8">
       <w:start w:val="1"/>
       <w:numFmt w:val="lowerRoman"/>
-      <w:suff w:val="tab"/>
       <w:lvlText w:val="%9."/>
-      <w:pPr>
-        <w:spacing/>
+      <w:lvlJc w:val="left"/>
+      <w:pPr>
         <w:ind w:left="6480"/>
       </w:pPr>
-      <w:rPr/>
     </w:lvl>
   </w:abstractNum>
-  <w:abstractNum w:abstractNumId="1">
+  <w:abstractNum w:abstractNumId="1" w15:restartNumberingAfterBreak="0">
     <w:nsid w:val="00000001"/>
+    <w:multiLevelType w:val="multilevel"/>
+    <w:tmpl w:val="27B6BCBE"/>
     <w:lvl w:ilvl="0">
       <w:start w:val="1"/>
       <w:numFmt w:val="bullet"/>
-      <w:suff w:val="tab"/>
       <w:lvlText w:val=""/>
-      <w:pPr>
-        <w:spacing/>
+      <w:lvlJc w:val="left"/>
+      <w:pPr>
         <w:ind w:left="720"/>
       </w:pPr>
       <w:rPr>
-        <w:rFonts w:ascii="Symbol" w:hAnsi="Symbol" w:eastAsia="Symbol" w:cs="Symbol"/>
+        <w:rFonts w:ascii="Symbol" w:eastAsia="Symbol" w:hAnsi="Symbol" w:cs="Symbol"/>
       </w:rPr>
     </w:lvl>
     <w:lvl w:ilvl="1">
       <w:start w:val="1"/>
       <w:numFmt w:val="bullet"/>
-      <w:suff w:val="tab"/>
       <w:lvlText w:val="o"/>
-      <w:pPr>
-        <w:spacing/>
+      <w:lvlJc w:val="left"/>
+      <w:pPr>
         <w:ind w:left="1440"/>
       </w:pPr>
       <w:rPr>
-        <w:rFonts w:ascii="Courier New" w:hAnsi="Courier New" w:eastAsia="Courier New" w:cs="Courier New"/>
+        <w:rFonts w:ascii="Courier New" w:eastAsia="Courier New" w:hAnsi="Courier New" w:cs="Courier New"/>
       </w:rPr>
     </w:lvl>
     <w:lvl w:ilvl="2">
       <w:start w:val="1"/>
       <w:numFmt w:val="bullet"/>
-      <w:suff w:val="tab"/>
       <w:lvlText w:val=""/>
-      <w:pPr>
-        <w:spacing/>
+      <w:lvlJc w:val="left"/>
+      <w:pPr>
         <w:ind w:left="2160"/>
       </w:pPr>
       <w:rPr>
-        <w:rFonts w:ascii="Wingdings" w:hAnsi="Wingdings" w:eastAsia="Wingdings" w:cs="Wingdings"/>
+        <w:rFonts w:ascii="Wingdings" w:eastAsia="Wingdings" w:hAnsi="Wingdings" w:cs="Wingdings"/>
       </w:rPr>
     </w:lvl>
     <w:lvl w:ilvl="3">
       <w:start w:val="1"/>
       <w:numFmt w:val="bullet"/>
-      <w:suff w:val="tab"/>
       <w:lvlText w:val=""/>
-      <w:pPr>
-        <w:spacing/>
+      <w:lvlJc w:val="left"/>
+      <w:pPr>
         <w:ind w:left="2880"/>
       </w:pPr>
       <w:rPr>
-        <w:rFonts w:ascii="Symbol" w:hAnsi="Symbol" w:eastAsia="Symbol" w:cs="Symbol"/>
+        <w:rFonts w:ascii="Symbol" w:eastAsia="Symbol" w:hAnsi="Symbol" w:cs="Symbol"/>
       </w:rPr>
     </w:lvl>
     <w:lvl w:ilvl="4">
       <w:start w:val="1"/>
       <w:numFmt w:val="bullet"/>
-      <w:suff w:val="tab"/>
       <w:lvlText w:val="o"/>
-      <w:pPr>
-        <w:spacing/>
+      <w:lvlJc w:val="left"/>
+      <w:pPr>
         <w:ind w:left="3600"/>
       </w:pPr>
       <w:rPr>
-        <w:rFonts w:ascii="Courier New" w:hAnsi="Courier New" w:eastAsia="Courier New" w:cs="Courier New"/>
+        <w:rFonts w:ascii="Courier New" w:eastAsia="Courier New" w:hAnsi="Courier New" w:cs="Courier New"/>
       </w:rPr>
     </w:lvl>
     <w:lvl w:ilvl="5">
       <w:start w:val="1"/>
       <w:numFmt w:val="bullet"/>
-      <w:suff w:val="tab"/>
       <w:lvlText w:val=""/>
-      <w:pPr>
-        <w:spacing/>
+      <w:lvlJc w:val="left"/>
+      <w:pPr>
         <w:ind w:left="4320"/>
       </w:pPr>
       <w:rPr>
-        <w:rFonts w:ascii="Wingdings" w:hAnsi="Wingdings" w:eastAsia="Wingdings" w:cs="Wingdings"/>
+        <w:rFonts w:ascii="Wingdings" w:eastAsia="Wingdings" w:hAnsi="Wingdings" w:cs="Wingdings"/>
       </w:rPr>
     </w:lvl>
     <w:lvl w:ilvl="6">
       <w:start w:val="1"/>
       <w:numFmt w:val="bullet"/>
-      <w:suff w:val="tab"/>
       <w:lvlText w:val=""/>
-      <w:pPr>
-        <w:spacing/>
+      <w:lvlJc w:val="left"/>
+      <w:pPr>
         <w:ind w:left="5040"/>
       </w:pPr>
       <w:rPr>
-        <w:rFonts w:ascii="Symbol" w:hAnsi="Symbol" w:eastAsia="Symbol" w:cs="Symbol"/>
+        <w:rFonts w:ascii="Symbol" w:eastAsia="Symbol" w:hAnsi="Symbol" w:cs="Symbol"/>
       </w:rPr>
     </w:lvl>
     <w:lvl w:ilvl="7">
       <w:start w:val="1"/>
       <w:numFmt w:val="bullet"/>
-      <w:suff w:val="tab"/>
       <w:lvlText w:val="o"/>
-      <w:pPr>
-        <w:spacing/>
+      <w:lvlJc w:val="left"/>
+      <w:pPr>
         <w:ind w:left="5760"/>
       </w:pPr>
       <w:rPr>
-        <w:rFonts w:ascii="Courier New" w:hAnsi="Courier New" w:eastAsia="Courier New" w:cs="Courier New"/>
+        <w:rFonts w:ascii="Courier New" w:eastAsia="Courier New" w:hAnsi="Courier New" w:cs="Courier New"/>
       </w:rPr>
     </w:lvl>
     <w:lvl w:ilvl="8">
       <w:start w:val="1"/>
       <w:numFmt w:val="bullet"/>
-      <w:suff w:val="tab"/>
       <w:lvlText w:val=""/>
-      <w:pPr>
-        <w:spacing/>
+      <w:lvlJc w:val="left"/>
+      <w:pPr>
         <w:ind w:left="6480"/>
       </w:pPr>
       <w:rPr>
-        <w:rFonts w:ascii="Wingdings" w:hAnsi="Wingdings" w:eastAsia="Wingdings" w:cs="Wingdings"/>
+        <w:rFonts w:ascii="Wingdings" w:eastAsia="Wingdings" w:hAnsi="Wingdings" w:cs="Wingdings"/>
       </w:rPr>
     </w:lvl>
   </w:abstractNum>
-  <w:abstractNum w:abstractNumId="2">
+  <w:abstractNum w:abstractNumId="2" w15:restartNumberingAfterBreak="0">
     <w:nsid w:val="0000000A"/>
+    <w:multiLevelType w:val="multilevel"/>
+    <w:tmpl w:val="BADC1B42"/>
     <w:lvl w:ilvl="0">
       <w:start w:val="1"/>
       <w:numFmt w:val="decimal"/>
-      <w:suff w:val="tab"/>
       <w:lvlText w:val="%1."/>
-      <w:pPr>
-        <w:spacing/>
+      <w:lvlJc w:val="left"/>
+      <w:pPr>
         <w:ind w:left="720" w:hanging="360"/>
       </w:pPr>
-      <w:rPr/>
     </w:lvl>
     <w:lvl w:ilvl="1">
       <w:start w:val="1"/>
       <w:numFmt w:val="lowerLetter"/>
-      <w:suff w:val="tab"/>
       <w:lvlText w:val="%2."/>
-      <w:pPr>
-        <w:spacing/>
+      <w:lvlJc w:val="left"/>
+      <w:pPr>
         <w:ind w:left="1440" w:hanging="360"/>
       </w:pPr>
-      <w:rPr/>
     </w:lvl>
     <w:lvl w:ilvl="2">
       <w:start w:val="1"/>
       <w:numFmt w:val="lowerRoman"/>
-      <w:suff w:val="tab"/>
       <w:lvlText w:val="%3."/>
       <w:lvlJc w:val="right"/>
       <w:pPr>
-        <w:spacing/>
         <w:ind w:left="2160" w:hanging="180"/>
       </w:pPr>
-      <w:rPr/>
     </w:lvl>
     <w:lvl w:ilvl="3">
       <w:start w:val="1"/>
       <w:numFmt w:val="decimal"/>
-      <w:suff w:val="tab"/>
       <w:lvlText w:val="%4."/>
-      <w:pPr>
-        <w:spacing/>
+      <w:lvlJc w:val="left"/>
+      <w:pPr>
         <w:ind w:left="2880" w:hanging="360"/>
       </w:pPr>
-      <w:rPr/>
     </w:lvl>
     <w:lvl w:ilvl="4">
       <w:start w:val="1"/>
       <w:numFmt w:val="lowerLetter"/>
-      <w:suff w:val="tab"/>
       <w:lvlText w:val="%5."/>
-      <w:pPr>
-        <w:spacing/>
+      <w:lvlJc w:val="left"/>
+      <w:pPr>
         <w:ind w:left="3600" w:hanging="360"/>
       </w:pPr>
-      <w:rPr/>
     </w:lvl>
     <w:lvl w:ilvl="5">
       <w:start w:val="1"/>
       <w:numFmt w:val="lowerRoman"/>
-      <w:suff w:val="tab"/>
       <w:lvlText w:val="%6."/>
       <w:lvlJc w:val="right"/>
       <w:pPr>
-        <w:spacing/>
         <w:ind w:left="4320" w:hanging="180"/>
       </w:pPr>
-      <w:rPr/>
     </w:lvl>
     <w:lvl w:ilvl="6">
       <w:start w:val="1"/>
       <w:numFmt w:val="decimal"/>
-      <w:suff w:val="tab"/>
       <w:lvlText w:val="%7."/>
-      <w:pPr>
-        <w:spacing/>
+      <w:lvlJc w:val="left"/>
+      <w:pPr>
         <w:ind w:left="5040" w:hanging="360"/>
       </w:pPr>
-      <w:rPr/>
     </w:lvl>
     <w:lvl w:ilvl="7">
       <w:start w:val="1"/>
       <w:numFmt w:val="lowerLetter"/>
-      <w:suff w:val="tab"/>
       <w:lvlText w:val="%8."/>
-      <w:pPr>
-        <w:spacing/>
+      <w:lvlJc w:val="left"/>
+      <w:pPr>
         <w:ind w:left="5760" w:hanging="360"/>
       </w:pPr>
-      <w:rPr/>
     </w:lvl>
     <w:lvl w:ilvl="8">
       <w:start w:val="1"/>
       <w:numFmt w:val="lowerRoman"/>
-      <w:suff w:val="tab"/>
       <w:lvlText w:val="%9."/>
       <w:lvlJc w:val="right"/>
       <w:pPr>
-        <w:spacing/>
         <w:ind w:left="6480" w:hanging="180"/>
       </w:pPr>
-      <w:rPr/>
     </w:lvl>
   </w:abstractNum>
-  <w:num w:numId="1">
+  <w:num w:numId="1" w16cid:durableId="475269740">
     <w:abstractNumId w:val="0"/>
   </w:num>
-  <w:num w:numId="2">
+  <w:num w:numId="2" w16cid:durableId="93982668">
     <w:abstractNumId w:val="1"/>
   </w:num>
-  <w:num w:numId="3">
+  <w:num w:numId="3" w16cid:durableId="1656033185">
     <w:abstractNumId w:val="2"/>
   </w:num>
 </w:numbering>
 </file>
 
 <file path=word/styles.xml><?xml version="1.0" encoding="utf-8"?>
-<w:styles xmlns:mc="http://schemas.openxmlformats.org/markup-compatibility/2006" xmlns:r="http://schemas.openxmlformats.org/officeDocument/2006/relationships" xmlns:w="http://schemas.openxmlformats.org/wordprocessingml/2006/main" xmlns:w14="http://schemas.microsoft.com/office/word/2010/wordml" xmlns:w15="http://schemas.microsoft.com/office/word/2012/wordml" mc:Ignorable="w14 w15">
+<w:styles xmlns:mc="http://schemas.openxmlformats.org/markup-compatibility/2006" xmlns:r="http://schemas.openxmlformats.org/officeDocument/2006/relationships" xmlns:w="http://schemas.openxmlformats.org/wordprocessingml/2006/main" xmlns:w14="http://schemas.microsoft.com/office/word/2010/wordml" xmlns:w15="http://schemas.microsoft.com/office/word/2012/wordml" xmlns:w16cex="http://schemas.microsoft.com/office/word/2018/wordml/cex" xmlns:w16cid="http://schemas.microsoft.com/office/word/2016/wordml/cid" xmlns:w16="http://schemas.microsoft.com/office/word/2018/wordml" xmlns:w16du="http://schemas.microsoft.com/office/word/2023/wordml/word16du" xmlns:w16sdtdh="http://schemas.microsoft.com/office/word/2020/wordml/sdtdatahash" xmlns:w16sdtfl="http://schemas.microsoft.com/office/word/2024/wordml/sdtformatlock" xmlns:w16se="http://schemas.microsoft.com/office/word/2015/wordml/symex" mc:Ignorable="w14 w15 w16se w16cid w16 w16cex w16sdtdh w16sdtfl w16du">
   <w:docDefaults>
     <w:rPrDefault>
       <w:rPr>
         <w:rFonts w:ascii="Times New Roman" w:eastAsia="Times New Roman" w:hAnsi="Times New Roman" w:cs="Times New Roman"/>
+        <w:lang w:val="en-US" w:eastAsia="en-US" w:bidi="ar-SA"/>
       </w:rPr>
     </w:rPrDefault>
     <w:pPrDefault/>
   </w:docDefaults>
+  <w:latentStyles w:defLockedState="0" w:defUIPriority="99" w:defSemiHidden="0" w:defUnhideWhenUsed="0" w:defQFormat="0" w:count="376">
+    <w:lsdException w:name="Normal" w:uiPriority="0" w:qFormat="1"/>
+    <w:lsdException w:name="heading 1" w:uiPriority="9" w:qFormat="1"/>
+    <w:lsdException w:name="heading 2" w:semiHidden="1" w:uiPriority="9" w:unhideWhenUsed="1" w:qFormat="1"/>
+    <w:lsdException w:name="heading 3" w:semiHidden="1" w:uiPriority="9" w:unhideWhenUsed="1" w:qFormat="1"/>
+    <w:lsdException w:name="heading 4" w:semiHidden="1" w:uiPriority="9" w:unhideWhenUsed="1" w:qFormat="1"/>
+    <w:lsdException w:name="heading 5" w:semiHidden="1" w:uiPriority="9" w:unhideWhenUsed="1" w:qFormat="1"/>
+    <w:lsdException w:name="heading 6" w:semiHidden="1" w:uiPriority="9" w:unhideWhenUsed="1" w:qFormat="1"/>
+    <w:lsdException w:name="heading 7" w:semiHidden="1" w:uiPriority="9" w:unhideWhenUsed="1" w:qFormat="1"/>
+    <w:lsdException w:name="heading 8" w:semiHidden="1" w:uiPriority="9" w:unhideWhenUsed="1" w:qFormat="1"/>
+    <w:lsdException w:name="heading 9" w:semiHidden="1" w:uiPriority="9" w:unhideWhenUsed="1" w:qFormat="1"/>
+    <w:lsdException w:name="index 1" w:semiHidden="1" w:unhideWhenUsed="1"/>
+    <w:lsdException w:name="index 2" w:semiHidden="1" w:unhideWhenUsed="1"/>
+    <w:lsdException w:name="index 3" w:semiHidden="1" w:unhideWhenUsed="1"/>
+    <w:lsdException w:name="index 4" w:semiHidden="1" w:unhideWhenUsed="1"/>
+    <w:lsdException w:name="index 5" w:semiHidden="1" w:unhideWhenUsed="1"/>
+    <w:lsdException w:name="index 6" w:semiHidden="1" w:unhideWhenUsed="1"/>
+    <w:lsdException w:name="index 7" w:semiHidden="1" w:unhideWhenUsed="1"/>
+    <w:lsdException w:name="index 8" w:semiHidden="1" w:unhideWhenUsed="1"/>
+    <w:lsdException w:name="index 9" w:semiHidden="1" w:unhideWhenUsed="1"/>
+    <w:lsdException w:name="toc 1" w:semiHidden="1" w:uiPriority="39" w:unhideWhenUsed="1"/>
+    <w:lsdException w:name="toc 2" w:semiHidden="1" w:uiPriority="39" w:unhideWhenUsed="1"/>
+    <w:lsdException w:name="toc 3" w:semiHidden="1" w:uiPriority="39" w:unhideWhenUsed="1"/>
+    <w:lsdException w:name="toc 4" w:semiHidden="1" w:uiPriority="39" w:unhideWhenUsed="1"/>
+    <w:lsdException w:name="toc 5" w:semiHidden="1" w:uiPriority="39" w:unhideWhenUsed="1"/>
+    <w:lsdException w:name="toc 6" w:semiHidden="1" w:uiPriority="39" w:unhideWhenUsed="1"/>
+    <w:lsdException w:name="toc 7" w:semiHidden="1" w:uiPriority="39" w:unhideWhenUsed="1"/>
+    <w:lsdException w:name="toc 8" w:semiHidden="1" w:uiPriority="39" w:unhideWhenUsed="1"/>
+    <w:lsdException w:name="toc 9" w:semiHidden="1" w:uiPriority="39" w:unhideWhenUsed="1"/>
+    <w:lsdException w:name="Normal Indent" w:semiHidden="1" w:unhideWhenUsed="1"/>
+    <w:lsdException w:name="footnote text" w:semiHidden="1" w:unhideWhenUsed="1"/>
+    <w:lsdException w:name="annotation text" w:semiHidden="1" w:unhideWhenUsed="1"/>
+    <w:lsdException w:name="header" w:semiHidden="1" w:unhideWhenUsed="1"/>
+    <w:lsdException w:name="footer" w:semiHidden="1" w:unhideWhenUsed="1"/>
+    <w:lsdException w:name="index heading" w:semiHidden="1" w:unhideWhenUsed="1"/>
+    <w:lsdException w:name="caption" w:semiHidden="1" w:uiPriority="35" w:unhideWhenUsed="1" w:qFormat="1"/>
+    <w:lsdException w:name="table of figures" w:semiHidden="1" w:unhideWhenUsed="1"/>
+    <w:lsdException w:name="envelope address" w:semiHidden="1" w:unhideWhenUsed="1"/>
+    <w:lsdException w:name="envelope return" w:semiHidden="1" w:unhideWhenUsed="1"/>
+    <w:lsdException w:name="footnote reference" w:semiHidden="1" w:unhideWhenUsed="1"/>
+    <w:lsdException w:name="annotation reference" w:semiHidden="1" w:unhideWhenUsed="1"/>
+    <w:lsdException w:name="line number" w:semiHidden="1" w:unhideWhenUsed="1"/>
+    <w:lsdException w:name="page number" w:semiHidden="1" w:unhideWhenUsed="1"/>
+    <w:lsdException w:name="endnote reference" w:semiHidden="1" w:unhideWhenUsed="1"/>
+    <w:lsdException w:name="endnote text" w:semiHidden="1" w:unhideWhenUsed="1"/>
+    <w:lsdException w:name="table of authorities" w:semiHidden="1" w:unhideWhenUsed="1"/>
+    <w:lsdException w:name="macro" w:semiHidden="1" w:unhideWhenUsed="1"/>
+    <w:lsdException w:name="toa heading" w:semiHidden="1" w:unhideWhenUsed="1"/>
+    <w:lsdException w:name="List" w:semiHidden="1" w:unhideWhenUsed="1"/>
+    <w:lsdException w:name="List Bullet" w:semiHidden="1" w:unhideWhenUsed="1"/>
+    <w:lsdException w:name="List Number" w:semiHidden="1" w:unhideWhenUsed="1"/>
+    <w:lsdException w:name="List 2" w:semiHidden="1" w:unhideWhenUsed="1"/>
+    <w:lsdException w:name="List 3" w:semiHidden="1" w:unhideWhenUsed="1"/>
+    <w:lsdException w:name="List 4" w:semiHidden="1" w:unhideWhenUsed="1"/>
+    <w:lsdException w:name="List 5" w:semiHidden="1" w:unhideWhenUsed="1"/>
+    <w:lsdException w:name="List Bullet 2" w:semiHidden="1" w:unhideWhenUsed="1"/>
+    <w:lsdException w:name="List Bullet 3" w:semiHidden="1" w:unhideWhenUsed="1"/>
+    <w:lsdException w:name="List Bullet 4" w:semiHidden="1" w:unhideWhenUsed="1"/>
+    <w:lsdException w:name="List Bullet 5" w:semiHidden="1" w:unhideWhenUsed="1"/>
+    <w:lsdException w:name="List Number 2" w:semiHidden="1" w:unhideWhenUsed="1"/>
+    <w:lsdException w:name="List Number 3" w:semiHidden="1" w:unhideWhenUsed="1"/>
+    <w:lsdException w:name="List Number 4" w:semiHidden="1" w:unhideWhenUsed="1"/>
+    <w:lsdException w:name="List Number 5" w:semiHidden="1" w:unhideWhenUsed="1"/>
+    <w:lsdException w:name="Title" w:uiPriority="10" w:qFormat="1"/>
+    <w:lsdException w:name="Closing" w:semiHidden="1" w:unhideWhenUsed="1"/>
+    <w:lsdException w:name="Signature" w:semiHidden="1" w:unhideWhenUsed="1"/>
+    <w:lsdException w:name="Default Paragraph Font" w:semiHidden="1" w:uiPriority="1" w:unhideWhenUsed="1"/>
+    <w:lsdException w:name="Body Text" w:semiHidden="1" w:unhideWhenUsed="1"/>
+    <w:lsdException w:name="Body Text Indent" w:semiHidden="1" w:unhideWhenUsed="1"/>
+    <w:lsdException w:name="List Continue" w:semiHidden="1" w:unhideWhenUsed="1"/>
+    <w:lsdException w:name="List Continue 2" w:semiHidden="1" w:unhideWhenUsed="1"/>
+    <w:lsdException w:name="List Continue 3" w:semiHidden="1" w:unhideWhenUsed="1"/>
+    <w:lsdException w:name="List Continue 4" w:semiHidden="1" w:unhideWhenUsed="1"/>
+    <w:lsdException w:name="List Continue 5" w:semiHidden="1" w:unhideWhenUsed="1"/>
+    <w:lsdException w:name="Message Header" w:semiHidden="1" w:unhideWhenUsed="1"/>
+    <w:lsdException w:name="Subtitle" w:uiPriority="11" w:qFormat="1"/>
+    <w:lsdException w:name="Salutation" w:semiHidden="1" w:unhideWhenUsed="1"/>
+    <w:lsdException w:name="Date" w:semiHidden="1" w:unhideWhenUsed="1"/>
+    <w:lsdException w:name="Body Text First Indent" w:semiHidden="1" w:unhideWhenUsed="1"/>
+    <w:lsdException w:name="Body Text First Indent 2" w:semiHidden="1" w:unhideWhenUsed="1"/>
+    <w:lsdException w:name="Note Heading" w:semiHidden="1" w:unhideWhenUsed="1"/>
+    <w:lsdException w:name="Body Text 2" w:semiHidden="1" w:unhideWhenUsed="1"/>
+    <w:lsdException w:name="Body Text 3" w:semiHidden="1" w:unhideWhenUsed="1"/>
+    <w:lsdException w:name="Body Text Indent 2" w:semiHidden="1" w:unhideWhenUsed="1"/>
+    <w:lsdException w:name="Body Text Indent 3" w:semiHidden="1" w:unhideWhenUsed="1"/>
+    <w:lsdException w:name="Block Text" w:semiHidden="1" w:unhideWhenUsed="1"/>
+    <w:lsdException w:name="Hyperlink" w:semiHidden="1" w:unhideWhenUsed="1"/>
+    <w:lsdException w:name="FollowedHyperlink" w:semiHidden="1" w:unhideWhenUsed="1"/>
+    <w:lsdException w:name="Strong" w:uiPriority="22" w:qFormat="1"/>
+    <w:lsdException w:name="Emphasis" w:uiPriority="20" w:qFormat="1"/>
+    <w:lsdException w:name="Document Map" w:semiHidden="1" w:unhideWhenUsed="1"/>
+    <w:lsdException w:name="Plain Text" w:semiHidden="1" w:unhideWhenUsed="1"/>
+    <w:lsdException w:name="E-mail Signature" w:semiHidden="1" w:unhideWhenUsed="1"/>
+    <w:lsdException w:name="HTML Top of Form" w:semiHidden="1" w:unhideWhenUsed="1"/>
+    <w:lsdException w:name="HTML Bottom of Form" w:semiHidden="1" w:unhideWhenUsed="1"/>
+    <w:lsdException w:name="Normal (Web)" w:semiHidden="1" w:unhideWhenUsed="1"/>
+    <w:lsdException w:name="HTML Acronym" w:semiHidden="1" w:unhideWhenUsed="1"/>
+    <w:lsdException w:name="HTML Address" w:semiHidden="1" w:unhideWhenUsed="1"/>
+    <w:lsdException w:name="HTML Cite" w:semiHidden="1" w:unhideWhenUsed="1"/>
+    <w:lsdException w:name="HTML Code" w:semiHidden="1" w:unhideWhenUsed="1"/>
+    <w:lsdException w:name="HTML Definition" w:semiHidden="1" w:unhideWhenUsed="1"/>
+    <w:lsdException w:name="HTML Keyboard" w:semiHidden="1" w:unhideWhenUsed="1"/>
+    <w:lsdException w:name="HTML Preformatted" w:semiHidden="1" w:unhideWhenUsed="1"/>
+    <w:lsdException w:name="HTML Sample" w:semiHidden="1" w:unhideWhenUsed="1"/>
+    <w:lsdException w:name="HTML Typewriter" w:semiHidden="1" w:unhideWhenUsed="1"/>
+    <w:lsdException w:name="HTML Variable" w:semiHidden="1" w:unhideWhenUsed="1"/>
+    <w:lsdException w:name="Normal Table" w:semiHidden="1" w:unhideWhenUsed="1"/>
+    <w:lsdException w:name="annotation subject" w:semiHidden="1" w:unhideWhenUsed="1"/>
+    <w:lsdException w:name="No List" w:semiHidden="1" w:unhideWhenUsed="1"/>
+    <w:lsdException w:name="Outline List 1" w:semiHidden="1" w:unhideWhenUsed="1"/>
+    <w:lsdException w:name="Outline List 2" w:semiHidden="1" w:unhideWhenUsed="1"/>
+    <w:lsdException w:name="Outline List 3" w:semiHidden="1" w:unhideWhenUsed="1"/>
+    <w:lsdException w:name="Table Simple 1" w:semiHidden="1" w:unhideWhenUsed="1"/>
+    <w:lsdException w:name="Table Simple 2" w:semiHidden="1" w:unhideWhenUsed="1"/>
+    <w:lsdException w:name="Table Simple 3" w:semiHidden="1" w:unhideWhenUsed="1"/>
+    <w:lsdException w:name="Table Classic 1" w:semiHidden="1" w:unhideWhenUsed="1"/>
+    <w:lsdException w:name="Table Classic 2" w:semiHidden="1" w:unhideWhenUsed="1"/>
+    <w:lsdException w:name="Table Classic 3" w:semiHidden="1" w:unhideWhenUsed="1"/>
+    <w:lsdException w:name="Table Classic 4" w:semiHidden="1" w:unhideWhenUsed="1"/>
+    <w:lsdException w:name="Table Colorful 1" w:semiHidden="1" w:unhideWhenUsed="1"/>
+    <w:lsdException w:name="Table Colorful 2" w:semiHidden="1" w:unhideWhenUsed="1"/>
+    <w:lsdException w:name="Table Colorful 3" w:semiHidden="1" w:unhideWhenUsed="1"/>
+    <w:lsdException w:name="Table Columns 1" w:semiHidden="1" w:unhideWhenUsed="1"/>
+    <w:lsdException w:name="Table Columns 2" w:semiHidden="1" w:unhideWhenUsed="1"/>
+    <w:lsdException w:name="Table Columns 3" w:semiHidden="1" w:unhideWhenUsed="1"/>
+    <w:lsdException w:name="Table Columns 4" w:semiHidden="1" w:unhideWhenUsed="1"/>
+    <w:lsdException w:name="Table Columns 5" w:semiHidden="1" w:unhideWhenUsed="1"/>
+    <w:lsdException w:name="Table Grid 1" w:semiHidden="1" w:unhideWhenUsed="1"/>
+    <w:lsdException w:name="Table Grid 2" w:semiHidden="1" w:unhideWhenUsed="1"/>
+    <w:lsdException w:name="Table Grid 3" w:semiHidden="1" w:unhideWhenUsed="1"/>
+    <w:lsdException w:name="Table Grid 4" w:semiHidden="1" w:unhideWhenUsed="1"/>
+    <w:lsdException w:name="Table Grid 5" w:semiHidden="1" w:unhideWhenUsed="1"/>
+    <w:lsdException w:name="Table Grid 6" w:semiHidden="1" w:unhideWhenUsed="1"/>
+    <w:lsdException w:name="Table Grid 7" w:semiHidden="1" w:unhideWhenUsed="1"/>
+    <w:lsdException w:name="Table Grid 8" w:semiHidden="1" w:unhideWhenUsed="1"/>
+    <w:lsdException w:name="Table List 1" w:semiHidden="1" w:unhideWhenUsed="1"/>
+    <w:lsdException w:name="Table List 2" w:semiHidden="1" w:unhideWhenUsed="1"/>
+    <w:lsdException w:name="Table List 3" w:semiHidden="1" w:unhideWhenUsed="1"/>
+    <w:lsdException w:name="Table List 4" w:semiHidden="1" w:unhideWhenUsed="1"/>
+    <w:lsdException w:name="Table List 5" w:semiHidden="1" w:unhideWhenUsed="1"/>
+    <w:lsdException w:name="Table List 6" w:semiHidden="1" w:unhideWhenUsed="1"/>
+    <w:lsdException w:name="Table List 7" w:semiHidden="1" w:unhideWhenUsed="1"/>
+    <w:lsdException w:name="Table List 8" w:semiHidden="1" w:unhideWhenUsed="1"/>
+    <w:lsdException w:name="Table 3D effects 1" w:semiHidden="1" w:unhideWhenUsed="1"/>
+    <w:lsdException w:name="Table 3D effects 2" w:semiHidden="1" w:unhideWhenUsed="1"/>
+    <w:lsdException w:name="Table 3D effects 3" w:semiHidden="1" w:unhideWhenUsed="1"/>
+    <w:lsdException w:name="Table Contemporary" w:semiHidden="1" w:unhideWhenUsed="1"/>
+    <w:lsdException w:name="Table Elegant" w:semiHidden="1" w:unhideWhenUsed="1"/>
+    <w:lsdException w:name="Table Professional" w:semiHidden="1" w:unhideWhenUsed="1"/>
+    <w:lsdException w:name="Table Subtle 1" w:semiHidden="1" w:unhideWhenUsed="1"/>
+    <w:lsdException w:name="Table Subtle 2" w:semiHidden="1" w:unhideWhenUsed="1"/>
+    <w:lsdException w:name="Table Web 1" w:semiHidden="1" w:unhideWhenUsed="1"/>
+    <w:lsdException w:name="Table Web 2" w:semiHidden="1" w:unhideWhenUsed="1"/>
+    <w:lsdException w:name="Table Web 3" w:semiHidden="1" w:unhideWhenUsed="1"/>
+    <w:lsdException w:name="Balloon Text" w:semiHidden="1" w:unhideWhenUsed="1"/>
+    <w:lsdException w:name="Table Grid" w:uiPriority="39"/>
+    <w:lsdException w:name="Table Theme" w:semiHidden="1" w:unhideWhenUsed="1"/>
+    <w:lsdException w:name="Placeholder Text" w:semiHidden="1"/>
+    <w:lsdException w:name="No Spacing" w:uiPriority="1" w:qFormat="1"/>
+    <w:lsdException w:name="Light Shading" w:uiPriority="60"/>
+    <w:lsdException w:name="Light List" w:uiPriority="61"/>
+    <w:lsdException w:name="Light Grid" w:uiPriority="62"/>
+    <w:lsdException w:name="Medium Shading 1" w:uiPriority="63"/>
+    <w:lsdException w:name="Medium Shading 2" w:uiPriority="64"/>
+    <w:lsdException w:name="Medium List 1" w:uiPriority="65"/>
+    <w:lsdException w:name="Medium List 2" w:uiPriority="66"/>
+    <w:lsdException w:name="Medium Grid 1" w:uiPriority="67"/>
+    <w:lsdException w:name="Medium Grid 2" w:uiPriority="68"/>
+    <w:lsdException w:name="Medium Grid 3" w:uiPriority="69"/>
+    <w:lsdException w:name="Dark List" w:uiPriority="70"/>
+    <w:lsdException w:name="Colorful Shading" w:uiPriority="71"/>
+    <w:lsdException w:name="Colorful List" w:uiPriority="72"/>
+    <w:lsdException w:name="Colorful Grid" w:uiPriority="73"/>
+    <w:lsdException w:name="Light Shading Accent 1" w:uiPriority="60"/>
+    <w:lsdException w:name="Light List Accent 1" w:uiPriority="61"/>
+    <w:lsdException w:name="Light Grid Accent 1" w:uiPriority="62"/>
+    <w:lsdException w:name="Medium Shading 1 Accent 1" w:uiPriority="63"/>
+    <w:lsdException w:name="Medium Shading 2 Accent 1" w:uiPriority="64"/>
+    <w:lsdException w:name="Medium List 1 Accent 1" w:uiPriority="65"/>
+    <w:lsdException w:name="Revision" w:semiHidden="1"/>
+    <w:lsdException w:name="List Paragraph" w:uiPriority="34" w:qFormat="1"/>
+    <w:lsdException w:name="Quote" w:uiPriority="29" w:qFormat="1"/>
+    <w:lsdException w:name="Intense Quote" w:uiPriority="30" w:qFormat="1"/>
+    <w:lsdException w:name="Medium List 2 Accent 1" w:uiPriority="66"/>
+    <w:lsdException w:name="Medium Grid 1 Accent 1" w:uiPriority="67"/>
+    <w:lsdException w:name="Medium Grid 2 Accent 1" w:uiPriority="68"/>
+    <w:lsdException w:name="Medium Grid 3 Accent 1" w:uiPriority="69"/>
+    <w:lsdException w:name="Dark List Accent 1" w:uiPriority="70"/>
+    <w:lsdException w:name="Colorful Shading Accent 1" w:uiPriority="71"/>
+    <w:lsdException w:name="Colorful List Accent 1" w:uiPriority="72"/>
+    <w:lsdException w:name="Colorful Grid Accent 1" w:uiPriority="73"/>
+    <w:lsdException w:name="Light Shading Accent 2" w:uiPriority="60"/>
+    <w:lsdException w:name="Light List Accent 2" w:uiPriority="61"/>
+    <w:lsdException w:name="Light Grid Accent 2" w:uiPriority="62"/>
+    <w:lsdException w:name="Medium Shading 1 Accent 2" w:uiPriority="63"/>
+    <w:lsdException w:name="Medium Shading 2 Accent 2" w:uiPriority="64"/>
+    <w:lsdException w:name="Medium List 1 Accent 2" w:uiPriority="65"/>
+    <w:lsdException w:name="Medium List 2 Accent 2" w:uiPriority="66"/>
+    <w:lsdException w:name="Medium Grid 1 Accent 2" w:uiPriority="67"/>
+    <w:lsdException w:name="Medium Grid 2 Accent 2" w:uiPriority="68"/>
+    <w:lsdException w:name="Medium Grid 3 Accent 2" w:uiPriority="69"/>
+    <w:lsdException w:name="Dark List Accent 2" w:uiPriority="70"/>
+    <w:lsdException w:name="Colorful Shading Accent 2" w:uiPriority="71"/>
+    <w:lsdException w:name="Colorful List Accent 2" w:uiPriority="72"/>
+    <w:lsdException w:name="Colorful Grid Accent 2" w:uiPriority="73"/>
+    <w:lsdException w:name="Light Shading Accent 3" w:uiPriority="60"/>
+    <w:lsdException w:name="Light List Accent 3" w:uiPriority="61"/>
+    <w:lsdException w:name="Light Grid Accent 3" w:uiPriority="62"/>
+    <w:lsdException w:name="Medium Shading 1 Accent 3" w:uiPriority="63"/>
+    <w:lsdException w:name="Medium Shading 2 Accent 3" w:uiPriority="64"/>
+    <w:lsdException w:name="Medium List 1 Accent 3" w:uiPriority="65"/>
+    <w:lsdException w:name="Medium List 2 Accent 3" w:uiPriority="66"/>
+    <w:lsdException w:name="Medium Grid 1 Accent 3" w:uiPriority="67"/>
+    <w:lsdException w:name="Medium Grid 2 Accent 3" w:uiPriority="68"/>
+    <w:lsdException w:name="Medium Grid 3 Accent 3" w:uiPriority="69"/>
+    <w:lsdException w:name="Dark List Accent 3" w:uiPriority="70"/>
+    <w:lsdException w:name="Colorful Shading Accent 3" w:uiPriority="71"/>
+    <w:lsdException w:name="Colorful List Accent 3" w:uiPriority="72"/>
+    <w:lsdException w:name="Colorful Grid Accent 3" w:uiPriority="73"/>
+    <w:lsdException w:name="Light Shading Accent 4" w:uiPriority="60"/>
+    <w:lsdException w:name="Light List Accent 4" w:uiPriority="61"/>
+    <w:lsdException w:name="Light Grid Accent 4" w:uiPriority="62"/>
+    <w:lsdException w:name="Medium Shading 1 Accent 4" w:uiPriority="63"/>
+    <w:lsdException w:name="Medium Shading 2 Accent 4" w:uiPriority="64"/>
+    <w:lsdException w:name="Medium List 1 Accent 4" w:uiPriority="65"/>
+    <w:lsdException w:name="Medium List 2 Accent 4" w:uiPriority="66"/>
+    <w:lsdException w:name="Medium Grid 1 Accent 4" w:uiPriority="67"/>
+    <w:lsdException w:name="Medium Grid 2 Accent 4" w:uiPriority="68"/>
+    <w:lsdException w:name="Medium Grid 3 Accent 4" w:uiPriority="69"/>
+    <w:lsdException w:name="Dark List Accent 4" w:uiPriority="70"/>
+    <w:lsdException w:name="Colorful Shading Accent 4" w:uiPriority="71"/>
+    <w:lsdException w:name="Colorful List Accent 4" w:uiPriority="72"/>
+    <w:lsdException w:name="Colorful Grid Accent 4" w:uiPriority="73"/>
+    <w:lsdException w:name="Light Shading Accent 5" w:uiPriority="60"/>
+    <w:lsdException w:name="Light List Accent 5" w:uiPriority="61"/>
+    <w:lsdException w:name="Light Grid Accent 5" w:uiPriority="62"/>
+    <w:lsdException w:name="Medium Shading 1 Accent 5" w:uiPriority="63"/>
+    <w:lsdException w:name="Medium Shading 2 Accent 5" w:uiPriority="64"/>
+    <w:lsdException w:name="Medium List 1 Accent 5" w:uiPriority="65"/>
+    <w:lsdException w:name="Medium List 2 Accent 5" w:uiPriority="66"/>
+    <w:lsdException w:name="Medium Grid 1 Accent 5" w:uiPriority="67"/>
+    <w:lsdException w:name="Medium Grid 2 Accent 5" w:uiPriority="68"/>
+    <w:lsdException w:name="Medium Grid 3 Accent 5" w:uiPriority="69"/>
+    <w:lsdException w:name="Dark List Accent 5" w:uiPriority="70"/>
+    <w:lsdException w:name="Colorful Shading Accent 5" w:uiPriority="71"/>
+    <w:lsdException w:name="Colorful List Accent 5" w:uiPriority="72"/>
+    <w:lsdException w:name="Colorful Grid Accent 5" w:uiPriority="73"/>
+    <w:lsdException w:name="Light Shading Accent 6" w:uiPriority="60"/>
+    <w:lsdException w:name="Light List Accent 6" w:uiPriority="61"/>
+    <w:lsdException w:name="Light Grid Accent 6" w:uiPriority="62"/>
+    <w:lsdException w:name="Medium Shading 1 Accent 6" w:uiPriority="63"/>
+    <w:lsdException w:name="Medium Shading 2 Accent 6" w:uiPriority="64"/>
+    <w:lsdException w:name="Medium List 1 Accent 6" w:uiPriority="65"/>
+    <w:lsdException w:name="Medium List 2 Accent 6" w:uiPriority="66"/>
+    <w:lsdException w:name="Medium Grid 1 Accent 6" w:uiPriority="67"/>
+    <w:lsdException w:name="Medium Grid 2 Accent 6" w:uiPriority="68"/>
+    <w:lsdException w:name="Medium Grid 3 Accent 6" w:uiPriority="69"/>
+    <w:lsdException w:name="Dark List Accent 6" w:uiPriority="70"/>
+    <w:lsdException w:name="Colorful Shading Accent 6" w:uiPriority="71"/>
+    <w:lsdException w:name="Colorful List Accent 6" w:uiPriority="72"/>
+    <w:lsdException w:name="Colorful Grid Accent 6" w:uiPriority="73"/>
+    <w:lsdException w:name="Subtle Emphasis" w:uiPriority="19" w:qFormat="1"/>
+    <w:lsdException w:name="Intense Emphasis" w:uiPriority="21" w:qFormat="1"/>
+    <w:lsdException w:name="Subtle Reference" w:uiPriority="31" w:qFormat="1"/>
+    <w:lsdException w:name="Intense Reference" w:uiPriority="32" w:qFormat="1"/>
+    <w:lsdException w:name="Book Title" w:uiPriority="33" w:qFormat="1"/>
+    <w:lsdException w:name="Bibliography" w:semiHidden="1" w:uiPriority="37" w:unhideWhenUsed="1"/>
+    <w:lsdException w:name="TOC Heading" w:semiHidden="1" w:uiPriority="39" w:unhideWhenUsed="1" w:qFormat="1"/>
+    <w:lsdException w:name="Plain Table 1" w:uiPriority="41"/>
+    <w:lsdException w:name="Plain Table 2" w:uiPriority="42"/>
+    <w:lsdException w:name="Plain Table 3" w:uiPriority="43"/>
+    <w:lsdException w:name="Plain Table 4" w:uiPriority="44"/>
+    <w:lsdException w:name="Plain Table 5" w:uiPriority="45"/>
+    <w:lsdException w:name="Grid Table Light" w:uiPriority="40"/>
+    <w:lsdException w:name="Grid Table 1 Light" w:uiPriority="46"/>
+    <w:lsdException w:name="Grid Table 2" w:uiPriority="47"/>
+    <w:lsdException w:name="Grid Table 3" w:uiPriority="48"/>
+    <w:lsdException w:name="Grid Table 4" w:uiPriority="49"/>
+    <w:lsdException w:name="Grid Table 5 Dark" w:uiPriority="50"/>
+    <w:lsdException w:name="Grid Table 6 Colorful" w:uiPriority="51"/>
+    <w:lsdException w:name="Grid Table 7 Colorful" w:uiPriority="52"/>
+    <w:lsdException w:name="Grid Table 1 Light Accent 1" w:uiPriority="46"/>
+    <w:lsdException w:name="Grid Table 2 Accent 1" w:uiPriority="47"/>
+    <w:lsdException w:name="Grid Table 3 Accent 1" w:uiPriority="48"/>
+    <w:lsdException w:name="Grid Table 4 Accent 1" w:uiPriority="49"/>
+    <w:lsdException w:name="Grid Table 5 Dark Accent 1" w:uiPriority="50"/>
+    <w:lsdException w:name="Grid Table 6 Colorful Accent 1" w:uiPriority="51"/>
+    <w:lsdException w:name="Grid Table 7 Colorful Accent 1" w:uiPriority="52"/>
+    <w:lsdException w:name="Grid Table 1 Light Accent 2" w:uiPriority="46"/>
+    <w:lsdException w:name="Grid Table 2 Accent 2" w:uiPriority="47"/>
+    <w:lsdException w:name="Grid Table 3 Accent 2" w:uiPriority="48"/>
+    <w:lsdException w:name="Grid Table 4 Accent 2" w:uiPriority="49"/>
+    <w:lsdException w:name="Grid Table 5 Dark Accent 2" w:uiPriority="50"/>
+    <w:lsdException w:name="Grid Table 6 Colorful Accent 2" w:uiPriority="51"/>
+    <w:lsdException w:name="Grid Table 7 Colorful Accent 2" w:uiPriority="52"/>
+    <w:lsdException w:name="Grid Table 1 Light Accent 3" w:uiPriority="46"/>
+    <w:lsdException w:name="Grid Table 2 Accent 3" w:uiPriority="47"/>
+    <w:lsdException w:name="Grid Table 3 Accent 3" w:uiPriority="48"/>
+    <w:lsdException w:name="Grid Table 4 Accent 3" w:uiPriority="49"/>
+    <w:lsdException w:name="Grid Table 5 Dark Accent 3" w:uiPriority="50"/>
+    <w:lsdException w:name="Grid Table 6 Colorful Accent 3" w:uiPriority="51"/>
+    <w:lsdException w:name="Grid Table 7 Colorful Accent 3" w:uiPriority="52"/>
+    <w:lsdException w:name="Grid Table 1 Light Accent 4" w:uiPriority="46"/>
+    <w:lsdException w:name="Grid Table 2 Accent 4" w:uiPriority="47"/>
+    <w:lsdException w:name="Grid Table 3 Accent 4" w:uiPriority="48"/>
+    <w:lsdException w:name="Grid Table 4 Accent 4" w:uiPriority="49"/>
+    <w:lsdException w:name="Grid Table 5 Dark Accent 4" w:uiPriority="50"/>
+    <w:lsdException w:name="Grid Table 6 Colorful Accent 4" w:uiPriority="51"/>
+    <w:lsdException w:name="Grid Table 7 Colorful Accent 4" w:uiPriority="52"/>
+    <w:lsdException w:name="Grid Table 1 Light Accent 5" w:uiPriority="46"/>
+    <w:lsdException w:name="Grid Table 2 Accent 5" w:uiPriority="47"/>
+    <w:lsdException w:name="Grid Table 3 Accent 5" w:uiPriority="48"/>
+    <w:lsdException w:name="Grid Table 4 Accent 5" w:uiPriority="49"/>
+    <w:lsdException w:name="Grid Table 5 Dark Accent 5" w:uiPriority="50"/>
+    <w:lsdException w:name="Grid Table 6 Colorful Accent 5" w:uiPriority="51"/>
+    <w:lsdException w:name="Grid Table 7 Colorful Accent 5" w:uiPriority="52"/>
+    <w:lsdException w:name="Grid Table 1 Light Accent 6" w:uiPriority="46"/>
+    <w:lsdException w:name="Grid Table 2 Accent 6" w:uiPriority="47"/>
+    <w:lsdException w:name="Grid Table 3 Accent 6" w:uiPriority="48"/>
+    <w:lsdException w:name="Grid Table 4 Accent 6" w:uiPriority="49"/>
+    <w:lsdException w:name="Grid Table 5 Dark Accent 6" w:uiPriority="50"/>
+    <w:lsdException w:name="Grid Table 6 Colorful Accent 6" w:uiPriority="51"/>
+    <w:lsdException w:name="Grid Table 7 Colorful Accent 6" w:uiPriority="52"/>
+    <w:lsdException w:name="List Table 1 Light" w:uiPriority="46"/>
+    <w:lsdException w:name="List Table 2" w:uiPriority="47"/>
+    <w:lsdException w:name="List Table 3" w:uiPriority="48"/>
+    <w:lsdException w:name="List Table 4" w:uiPriority="49"/>
+    <w:lsdException w:name="List Table 5 Dark" w:uiPriority="50"/>
+    <w:lsdException w:name="List Table 6 Colorful" w:uiPriority="51"/>
+    <w:lsdException w:name="List Table 7 Colorful" w:uiPriority="52"/>
+    <w:lsdException w:name="List Table 1 Light Accent 1" w:uiPriority="46"/>
+    <w:lsdException w:name="List Table 2 Accent 1" w:uiPriority="47"/>
+    <w:lsdException w:name="List Table 3 Accent 1" w:uiPriority="48"/>
+    <w:lsdException w:name="List Table 4 Accent 1" w:uiPriority="49"/>
+    <w:lsdException w:name="List Table 5 Dark Accent 1" w:uiPriority="50"/>
+    <w:lsdException w:name="List Table 6 Colorful Accent 1" w:uiPriority="51"/>
+    <w:lsdException w:name="List Table 7 Colorful Accent 1" w:uiPriority="52"/>
+    <w:lsdException w:name="List Table 1 Light Accent 2" w:uiPriority="46"/>
+    <w:lsdException w:name="List Table 2 Accent 2" w:uiPriority="47"/>
+    <w:lsdException w:name="List Table 3 Accent 2" w:uiPriority="48"/>
+    <w:lsdException w:name="List Table 4 Accent 2" w:uiPriority="49"/>
+    <w:lsdException w:name="List Table 5 Dark Accent 2" w:uiPriority="50"/>
+    <w:lsdException w:name="List Table 6 Colorful Accent 2" w:uiPriority="51"/>
+    <w:lsdException w:name="List Table 7 Colorful Accent 2" w:uiPriority="52"/>
+    <w:lsdException w:name="List Table 1 Light Accent 3" w:uiPriority="46"/>
+    <w:lsdException w:name="List Table 2 Accent 3" w:uiPriority="47"/>
+    <w:lsdException w:name="List Table 3 Accent 3" w:uiPriority="48"/>
+    <w:lsdException w:name="List Table 4 Accent 3" w:uiPriority="49"/>
+    <w:lsdException w:name="List Table 5 Dark Accent 3" w:uiPriority="50"/>
+    <w:lsdException w:name="List Table 6 Colorful Accent 3" w:uiPriority="51"/>
+    <w:lsdException w:name="List Table 7 Colorful Accent 3" w:uiPriority="52"/>
+    <w:lsdException w:name="List Table 1 Light Accent 4" w:uiPriority="46"/>
+    <w:lsdException w:name="List Table 2 Accent 4" w:uiPriority="47"/>
+    <w:lsdException w:name="List Table 3 Accent 4" w:uiPriority="48"/>
+    <w:lsdException w:name="List Table 4 Accent 4" w:uiPriority="49"/>
+    <w:lsdException w:name="List Table 5 Dark Accent 4" w:uiPriority="50"/>
+    <w:lsdException w:name="List Table 6 Colorful Accent 4" w:uiPriority="51"/>
+    <w:lsdException w:name="List Table 7 Colorful Accent 4" w:uiPriority="52"/>
+    <w:lsdException w:name="List Table 1 Light Accent 5" w:uiPriority="46"/>
+    <w:lsdException w:name="List Table 2 Accent 5" w:uiPriority="47"/>
+    <w:lsdException w:name="List Table 3 Accent 5" w:uiPriority="48"/>
+    <w:lsdException w:name="List Table 4 Accent 5" w:uiPriority="49"/>
+    <w:lsdException w:name="List Table 5 Dark Accent 5" w:uiPriority="50"/>
+    <w:lsdException w:name="List Table 6 Colorful Accent 5" w:uiPriority="51"/>
+    <w:lsdException w:name="List Table 7 Colorful Accent 5" w:uiPriority="52"/>
+    <w:lsdException w:name="List Table 1 Light Accent 6" w:uiPriority="46"/>
+    <w:lsdException w:name="List Table 2 Accent 6" w:uiPriority="47"/>
+    <w:lsdException w:name="List Table 3 Accent 6" w:uiPriority="48"/>
+    <w:lsdException w:name="List Table 4 Accent 6" w:uiPriority="49"/>
+    <w:lsdException w:name="List Table 5 Dark Accent 6" w:uiPriority="50"/>
+    <w:lsdException w:name="List Table 6 Colorful Accent 6" w:uiPriority="51"/>
+    <w:lsdException w:name="List Table 7 Colorful Accent 6" w:uiPriority="52"/>
+    <w:lsdException w:name="Mention" w:semiHidden="1" w:unhideWhenUsed="1"/>
+    <w:lsdException w:name="Smart Hyperlink" w:semiHidden="1" w:unhideWhenUsed="1"/>
+    <w:lsdException w:name="Hashtag" w:semiHidden="1" w:unhideWhenUsed="1"/>
+    <w:lsdException w:name="Unresolved Mention" w:semiHidden="1" w:unhideWhenUsed="1"/>
+    <w:lsdException w:name="Smart Link" w:semiHidden="1" w:unhideWhenUsed="1"/>
+  </w:latentStyles>
+  <w:style w:type="paragraph" w:default="1" w:styleId="Normal">
+    <w:name w:val="Normal"/>
+    <w:qFormat/>
+    <w:rPr>
+      <w:sz w:val="24"/>
+      <w:szCs w:val="24"/>
+      <w:effect w:val="none"/>
+    </w:rPr>
+  </w:style>
+  <w:style w:type="paragraph" w:styleId="Heading1">
+    <w:name w:val="heading 1"/>
+    <w:basedOn w:val="Normal"/>
+    <w:link w:val="Heading1Char"/>
+    <w:uiPriority w:val="9"/>
+    <w:qFormat/>
+    <w:pPr>
+      <w:keepNext/>
+      <w:spacing w:before="240" w:after="60"/>
+      <w:outlineLvl w:val="0"/>
+    </w:pPr>
+    <w:rPr>
+      <w:rFonts w:ascii="Arial" w:eastAsia="MS Mincho" w:hAnsi="Arial" w:cs="Arial"/>
+      <w:b/>
+      <w:bCs/>
+      <w:kern w:val="32"/>
+      <w:sz w:val="32"/>
+      <w:szCs w:val="32"/>
+      <w:effect w:val="none"/>
+      <w:lang w:eastAsia="ja-JP"/>
+    </w:rPr>
+  </w:style>
+  <w:style w:type="character" w:default="1" w:styleId="DefaultParagraphFont">
+    <w:name w:val="Default Paragraph Font"/>
+    <w:uiPriority w:val="1"/>
+    <w:semiHidden/>
+    <w:unhideWhenUsed/>
+  </w:style>
   <w:style w:type="table" w:default="1" w:styleId="TableNormal">
     <w:name w:val="Normal Table"/>
     <w:uiPriority w:val="99"/>
     <w:semiHidden/>
     <w:unhideWhenUsed/>
-    <w:qFormat/>
     <w:tblPr>
       <w:tblInd w:w="0" w:type="dxa"/>
       <w:tblCellMar>
@@ -1294,100 +1524,40 @@
       </w:tblCellMar>
     </w:tblPr>
   </w:style>
-  <w:style w:type="paragraph" w:styleId="normal" w:default="1">
-    <w:name w:val="Normal"/>
-    <w:next w:val="Normal"/>
-    <w:qFormat/>
-    <w:pPr>
-      <w:spacing/>
-    </w:pPr>
-    <w:rPr>
-      <w:rFonts w:ascii="Times New Roman" w:hAnsi="Times New Roman" w:eastAsia="Times New Roman"/>
-      <w:sz w:val="24"/>
-      <w:szCs w:val="24"/>
-      <w:effect w:val="sparkle"/>
-      <w:lang w:val="en-US" w:eastAsia="en-US" w:bidi="ar-SA"/>
-    </w:rPr>
-  </w:style>
-  <w:style w:type="paragraph" w:styleId="heading1">
-    <w:name w:val="Heading 1"/>
-    <w:basedOn w:val="normal"/>
-    <w:next w:val="Normal"/>
-    <w:link w:val="Heading1Char"/>
-    <w:qFormat/>
-    <w:pPr>
-      <w:keepNext/>
-      <w:spacing w:before="240" w:after="60"/>
-      <w:outlineLvl w:val="0"/>
-    </w:pPr>
-    <w:rPr>
-      <w:rFonts w:ascii="Arial" w:hAnsi="Arial" w:eastAsia="MS Mincho" w:cs="Arial"/>
-      <w:b/>
-      <w:bCs/>
-      <w:kern w:val="32"/>
-      <w:sz w:val="32"/>
-      <w:szCs w:val="32"/>
-      <w:effect w:val="none"/>
-      <w:lang w:eastAsia="ja-JP"/>
-    </w:rPr>
-  </w:style>
-  <w:style w:type="character" w:styleId="defaultparagraphfont" w:default="1">
-    <w:name w:val="Default Paragraph Font"/>
-    <w:next w:val="DefaultParagraphFont"/>
+  <w:style w:type="numbering" w:default="1" w:styleId="NoList">
+    <w:name w:val="No List"/>
+    <w:uiPriority w:val="99"/>
     <w:semiHidden/>
-    <w:rPr/>
-  </w:style>
-  <w:style w:type="numbering" w:styleId="nolist" w:default="1">
-    <w:name w:val="No List"/>
-    <w:next w:val="NoList"/>
-    <w:semiHidden/>
-    <w:pPr>
-      <w:spacing/>
-    </w:pPr>
-    <w:rPr>
-      <w:rFonts w:ascii="Times New Roman" w:hAnsi="Times New Roman" w:eastAsia="Times New Roman"/>
-    </w:rPr>
-  </w:style>
-  <w:style w:type="table" w:styleId="tablegrid">
+    <w:unhideWhenUsed/>
+  </w:style>
+  <w:style w:type="table" w:styleId="TableGrid">
     <w:name w:val="Table Grid"/>
     <w:basedOn w:val="TableNormal"/>
-    <w:next w:val="TableGrid"/>
-    <w:pPr>
-      <w:spacing/>
-    </w:pPr>
-    <w:rPr/>
-  </w:style>
-  <w:style w:type="paragraph" w:styleId="Hello" w:customStyle="1">
+    <w:tblPr/>
+  </w:style>
+  <w:style w:type="paragraph" w:customStyle="1" w:styleId="Hello">
     <w:name w:val="Hello"/>
-    <w:basedOn w:val="normal"/>
-    <w:next w:val="BlockText"/>
-    <w:pPr>
-      <w:spacing/>
-    </w:pPr>
+    <w:basedOn w:val="Normal"/>
     <w:rPr>
-      <w:rFonts w:ascii="Arial" w:hAnsi="Arial" w:eastAsia="Times New Roman"/>
+      <w:rFonts w:ascii="Arial" w:hAnsi="Arial"/>
       <w:b/>
       <w:i/>
       <w:sz w:val="32"/>
       <w:szCs w:val="32"/>
       <w:vertAlign w:val="superscript"/>
-      <w:lang w:eastAsia="en-US"/>
     </w:rPr>
   </w:style>
-  <w:style w:type="paragraph" w:styleId="blocktext">
+  <w:style w:type="paragraph" w:styleId="BlockText">
     <w:name w:val="Block Text"/>
-    <w:basedOn w:val="normal"/>
-    <w:next w:val="BlockText"/>
+    <w:basedOn w:val="Normal"/>
     <w:pPr>
       <w:spacing w:after="120"/>
       <w:ind w:left="1440" w:right="1440"/>
     </w:pPr>
-    <w:rPr/>
-  </w:style>
-  <w:style w:type="paragraph" w:styleId="normal(web)">
+  </w:style>
+  <w:style w:type="paragraph" w:styleId="NormalWeb">
     <w:name w:val="Normal (Web)"/>
-    <w:basedOn w:val="normal"/>
-    <w:next w:val="Normal(Web)"/>
+    <w:basedOn w:val="Normal"/>
     <w:pPr>
       <w:spacing w:before="100" w:beforeAutospacing="1" w:after="100" w:afterAutospacing="1"/>
     </w:pPr>
@@ -1395,40 +1565,33 @@
       <w:effect w:val="none"/>
     </w:rPr>
   </w:style>
-  <w:style w:type="character" w:styleId="hyperlink">
+  <w:style w:type="character" w:styleId="Hyperlink">
     <w:name w:val="Hyperlink"/>
-    <w:basedOn w:val="defaultparagraphfont"/>
-    <w:next w:val="Hyperlink"/>
     <w:rPr>
       <w:color w:val="0000FF"/>
       <w:u w:val="single"/>
     </w:rPr>
   </w:style>
-  <w:style w:type="paragraph" w:styleId="4" w:customStyle="1">
+  <w:style w:type="paragraph" w:customStyle="1" w:styleId="4">
     <w:name w:val="4"/>
-    <w:next w:val="4"/>
     <w:pPr>
-      <w:autoSpaceDE w:val="false"/>
-      <w:autoSpaceDN w:val="false"/>
-      <w:adjustRightInd w:val="false"/>
-      <w:spacing/>
+      <w:autoSpaceDE w:val="0"/>
+      <w:autoSpaceDN w:val="0"/>
+      <w:adjustRightInd w:val="0"/>
     </w:pPr>
     <w:rPr>
       <w:rFonts w:ascii="Verdana" w:hAnsi="Verdana"/>
       <w:noProof/>
       <w:sz w:val="24"/>
       <w:szCs w:val="24"/>
-      <w:lang w:val="en-US" w:eastAsia="en-US" w:bidi="ar-SA"/>
     </w:rPr>
   </w:style>
-  <w:style w:type="paragraph" w:styleId="24" w:customStyle="1">
+  <w:style w:type="paragraph" w:customStyle="1" w:styleId="24">
     <w:name w:val="24"/>
-    <w:next w:val="24"/>
     <w:pPr>
-      <w:autoSpaceDE w:val="false"/>
-      <w:autoSpaceDN w:val="false"/>
-      <w:adjustRightInd w:val="false"/>
-      <w:spacing/>
+      <w:autoSpaceDE w:val="0"/>
+      <w:autoSpaceDN w:val="0"/>
+      <w:adjustRightInd w:val="0"/>
       <w:ind w:left="180"/>
     </w:pPr>
     <w:rPr>
@@ -1436,13 +1599,10 @@
       <w:noProof/>
       <w:sz w:val="24"/>
       <w:szCs w:val="24"/>
-      <w:lang w:val="en-US" w:eastAsia="en-US" w:bidi="ar-SA"/>
     </w:rPr>
   </w:style>
-  <w:style w:type="character" w:styleId="18" w:customStyle="1">
+  <w:style w:type="character" w:customStyle="1" w:styleId="18">
     <w:name w:val="18"/>
-    <w:basedOn w:val="defaultparagraphfont"/>
-    <w:next w:val="18"/>
     <w:rPr>
       <w:rFonts w:cs="Verdana"/>
       <w:color w:val="000000"/>
@@ -1450,10 +1610,8 @@
       <w:szCs w:val="16"/>
     </w:rPr>
   </w:style>
-  <w:style w:type="character" w:styleId="23" w:customStyle="1">
+  <w:style w:type="character" w:customStyle="1" w:styleId="23">
     <w:name w:val="23"/>
-    <w:basedOn w:val="defaultparagraphfont"/>
-    <w:next w:val="23"/>
     <w:rPr>
       <w:rFonts w:cs="Verdana"/>
       <w:b/>
@@ -1463,13 +1621,11 @@
       <w:szCs w:val="18"/>
     </w:rPr>
   </w:style>
-  <w:style w:type="character" w:styleId="Heading1Char" w:customStyle="1">
+  <w:style w:type="character" w:customStyle="1" w:styleId="Heading1Char">
     <w:name w:val="Heading 1 Char"/>
-    <w:basedOn w:val="defaultparagraphfont"/>
-    <w:next w:val="Heading1Char"/>
     <w:link w:val="Heading1"/>
     <w:rPr>
-      <w:rFonts w:ascii="Arial" w:hAnsi="Arial" w:eastAsia="MS Mincho" w:cs="Arial"/>
+      <w:rFonts w:ascii="Arial" w:eastAsia="MS Mincho" w:hAnsi="Arial" w:cs="Arial"/>
       <w:b/>
       <w:bCs/>
       <w:kern w:val="32"/>
@@ -1478,10 +1634,8 @@
       <w:lang w:eastAsia="ja-JP"/>
     </w:rPr>
   </w:style>
-  <w:style w:type="character" w:styleId="10" w:customStyle="1">
+  <w:style w:type="character" w:customStyle="1" w:styleId="10">
     <w:name w:val="10"/>
-    <w:basedOn w:val="defaultparagraphfont"/>
-    <w:next w:val="10"/>
     <w:rPr>
       <w:rFonts w:cs="Verdana"/>
       <w:color w:val="000000"/>
@@ -1489,55 +1643,45 @@
       <w:szCs w:val="16"/>
     </w:rPr>
   </w:style>
-  <w:style w:type="paragraph" w:styleId="header">
-    <w:name w:val="Header"/>
-    <w:basedOn w:val="normal"/>
-    <w:next w:val="Header"/>
+  <w:style w:type="paragraph" w:styleId="Header">
+    <w:name w:val="header"/>
+    <w:basedOn w:val="Normal"/>
     <w:link w:val="HeaderChar"/>
     <w:pPr>
       <w:tabs>
         <w:tab w:val="center" w:pos="4513"/>
         <w:tab w:val="right" w:pos="9026"/>
       </w:tabs>
-      <w:spacing/>
     </w:pPr>
-    <w:rPr/>
-  </w:style>
-  <w:style w:type="character" w:styleId="HeaderChar" w:customStyle="1">
+  </w:style>
+  <w:style w:type="character" w:customStyle="1" w:styleId="HeaderChar">
     <w:name w:val="Header Char"/>
-    <w:basedOn w:val="defaultparagraphfont"/>
-    <w:next w:val="HeaderChar"/>
     <w:link w:val="Header"/>
     <w:rPr>
       <w:sz w:val="24"/>
       <w:szCs w:val="24"/>
-      <w:effect w:val="sparkle"/>
+      <w:effect w:val="none"/>
       <w:lang w:val="en-US" w:eastAsia="en-US"/>
     </w:rPr>
   </w:style>
-  <w:style w:type="paragraph" w:styleId="footer">
-    <w:name w:val="Footer"/>
-    <w:basedOn w:val="normal"/>
-    <w:next w:val="Footer"/>
+  <w:style w:type="paragraph" w:styleId="Footer">
+    <w:name w:val="footer"/>
+    <w:basedOn w:val="Normal"/>
     <w:link w:val="FooterChar"/>
     <w:pPr>
       <w:tabs>
         <w:tab w:val="center" w:pos="4513"/>
         <w:tab w:val="right" w:pos="9026"/>
       </w:tabs>
-      <w:spacing/>
     </w:pPr>
-    <w:rPr/>
-  </w:style>
-  <w:style w:type="character" w:styleId="FooterChar" w:customStyle="1">
+  </w:style>
+  <w:style w:type="character" w:customStyle="1" w:styleId="FooterChar">
     <w:name w:val="Footer Char"/>
-    <w:basedOn w:val="defaultparagraphfont"/>
-    <w:next w:val="FooterChar"/>
     <w:link w:val="Footer"/>
     <w:rPr>
       <w:sz w:val="24"/>
       <w:szCs w:val="24"/>
-      <w:effect w:val="sparkle"/>
+      <w:effect w:val="none"/>
       <w:lang w:val="en-US" w:eastAsia="en-US"/>
     </w:rPr>
   </w:style>

</xml_diff>